<commit_message>
Cleaned up writeup notes
</commit_message>
<xml_diff>
--- a/Blazor Portfolio Site/Writeups/Writeup Notes.docx
+++ b/Blazor Portfolio Site/Writeups/Writeup Notes.docx
@@ -58,7 +58,13 @@
         <w:t>I organized a team of 8 to develop a picross puzzle game</w:t>
       </w:r>
       <w:r>
-        <w:t xml:space="preserve"> using WPF, C#, .NET 6.0, MVVM design principles. </w:t>
+        <w:t xml:space="preserve"> </w:t>
+      </w:r>
+      <w:r>
+        <w:t>for a game jam</w:t>
+      </w:r>
+      <w:r>
+        <w:t xml:space="preserve">. </w:t>
       </w:r>
       <w:r>
         <w:t>I w</w:t>
@@ -100,7 +106,13 @@
       </w:r>
       <w:proofErr w:type="spellStart"/>
       <w:r>
-        <w:t>black+white</w:t>
+        <w:t>black</w:t>
+      </w:r>
+      <w:r>
+        <w:t>+</w:t>
+      </w:r>
+      <w:r>
+        <w:t>white</w:t>
       </w:r>
       <w:proofErr w:type="spellEnd"/>
       <w:r>
@@ -137,13 +149,31 @@
         <w:t xml:space="preserve">parses </w:t>
       </w:r>
       <w:r>
-        <w:t xml:space="preserve">the filename of these bitmap images for information such as puzzle name and </w:t>
-      </w:r>
-      <w:r>
-        <w:t xml:space="preserve">puzzle </w:t>
-      </w:r>
-      <w:r>
-        <w:t xml:space="preserve">id, and then </w:t>
+        <w:t>the filename</w:t>
+      </w:r>
+      <w:r>
+        <w:t>s</w:t>
+      </w:r>
+      <w:r>
+        <w:t xml:space="preserve"> of these bitmap images for information</w:t>
+      </w:r>
+      <w:r>
+        <w:t>—</w:t>
+      </w:r>
+      <w:r>
+        <w:t>such</w:t>
+      </w:r>
+      <w:r>
+        <w:t xml:space="preserve"> </w:t>
+      </w:r>
+      <w:r>
+        <w:t>as puzzle name and id</w:t>
+      </w:r>
+      <w:r>
+        <w:t xml:space="preserve"> number—</w:t>
+      </w:r>
+      <w:r>
+        <w:t xml:space="preserve">and then </w:t>
       </w:r>
       <w:r>
         <w:t>iterates</w:t>
@@ -152,10 +182,24 @@
         <w:t xml:space="preserve"> through the </w:t>
       </w:r>
       <w:r>
-        <w:t xml:space="preserve">pixels of the generation image </w:t>
-      </w:r>
-      <w:r>
-        <w:t xml:space="preserve">to fill </w:t>
+        <w:t xml:space="preserve">pixels of the </w:t>
+      </w:r>
+      <w:proofErr w:type="spellStart"/>
+      <w:r>
+        <w:t>black+white</w:t>
+      </w:r>
+      <w:proofErr w:type="spellEnd"/>
+      <w:r>
+        <w:t xml:space="preserve"> </w:t>
+      </w:r>
+      <w:r>
+        <w:t xml:space="preserve">generation image </w:t>
+      </w:r>
+      <w:r>
+        <w:t xml:space="preserve">to </w:t>
+      </w:r>
+      <w:r>
+        <w:t xml:space="preserve">create </w:t>
       </w:r>
       <w:r>
         <w:t xml:space="preserve">a </w:t>
@@ -172,13 +216,13 @@
         <w:t xml:space="preserve"> array </w:t>
       </w:r>
       <w:r>
-        <w:t xml:space="preserve">(representing the </w:t>
+        <w:t xml:space="preserve">representing the </w:t>
       </w:r>
       <w:r>
         <w:t xml:space="preserve">puzzle’s </w:t>
       </w:r>
       <w:r>
-        <w:t>solution state)</w:t>
+        <w:t>solution state</w:t>
       </w:r>
       <w:r>
         <w:t>.</w:t>
@@ -218,7 +262,13 @@
         <w:t xml:space="preserve">An aspect of the puzzle generation system I’m very proud of </w:t>
       </w:r>
       <w:r>
-        <w:t>is allowing the developer or user to easily add, change, or remove</w:t>
+        <w:t xml:space="preserve">is allowing the developer or </w:t>
+      </w:r>
+      <w:r>
+        <w:t>player</w:t>
+      </w:r>
+      <w:r>
+        <w:t xml:space="preserve"> to easily add, change, or remove</w:t>
       </w:r>
       <w:r>
         <w:t xml:space="preserve"> puzzles</w:t>
@@ -233,107 +283,98 @@
         <w:t xml:space="preserve"> The </w:t>
       </w:r>
       <w:r>
-        <w:t xml:space="preserve">puzzles are generated at runtime using the bmp images in the </w:t>
-      </w:r>
-      <w:r>
-        <w:t xml:space="preserve">puzzle data folders </w:t>
-      </w:r>
-      <w:r>
-        <w:t>(which are intentionally exposed to the user</w:t>
-      </w:r>
-      <w:r>
-        <w:t xml:space="preserve"> in the distributed build folder</w:t>
-      </w:r>
+        <w:t xml:space="preserve">puzzles are generated at runtime using the </w:t>
+      </w:r>
+      <w:r>
+        <w:t>.</w:t>
+      </w:r>
+      <w:r>
+        <w:t xml:space="preserve">bmp images in the </w:t>
+      </w:r>
+      <w:r>
+        <w:t xml:space="preserve">exposed </w:t>
+      </w:r>
+      <w:r>
+        <w:t>puzzle data folders.</w:t>
+      </w:r>
+      <w:r>
+        <w:t xml:space="preserve"> Puzzles can be added, changed, or removed by modifying their respective .bmp image pairs (which requires only a basic image editor).</w:t>
+      </w:r>
+    </w:p>
+    <w:p>
+      <w:pPr>
+        <w:pStyle w:val="Heading2"/>
+      </w:pPr>
+      <w:r>
+        <w:t>Save Data as JSON</w:t>
+      </w:r>
+    </w:p>
+    <w:p>
+      <w:r>
+        <w:t xml:space="preserve">The save data is formatted as a dictionary and saved into a </w:t>
+      </w:r>
+      <w:proofErr w:type="spellStart"/>
+      <w:r>
+        <w:t>json</w:t>
+      </w:r>
+      <w:proofErr w:type="spellEnd"/>
+      <w:r>
+        <w:t xml:space="preserve"> file</w:t>
+      </w:r>
+      <w:r>
+        <w:t xml:space="preserve">. </w:t>
+      </w:r>
+      <w:r>
+        <w:t xml:space="preserve">The </w:t>
+      </w:r>
+      <w:r>
+        <w:t xml:space="preserve">dictionary’s </w:t>
+      </w:r>
+      <w:r>
+        <w:t>key is the puzzle name (string</w:t>
+      </w:r>
+      <w:proofErr w:type="gramStart"/>
       <w:r>
         <w:t>)</w:t>
       </w:r>
+      <w:proofErr w:type="gramEnd"/>
+      <w:r>
+        <w:t xml:space="preserve"> and </w:t>
+      </w:r>
+      <w:r>
+        <w:t xml:space="preserve">its </w:t>
+      </w:r>
+      <w:r>
+        <w:t xml:space="preserve">value </w:t>
+      </w:r>
+      <w:r>
+        <w:t xml:space="preserve">is </w:t>
+      </w:r>
+      <w:r>
+        <w:t>the puzzle’s completion</w:t>
+      </w:r>
+      <w:r>
+        <w:t xml:space="preserve"> </w:t>
+      </w:r>
+      <w:r>
+        <w:t xml:space="preserve">state </w:t>
+      </w:r>
+      <w:r>
+        <w:t>(</w:t>
+      </w:r>
+      <w:proofErr w:type="spellStart"/>
+      <w:r>
+        <w:t>boolean</w:t>
+      </w:r>
+      <w:proofErr w:type="spellEnd"/>
+      <w:r>
+        <w:t>)</w:t>
+      </w:r>
       <w:r>
         <w:t>.</w:t>
       </w:r>
     </w:p>
     <w:p>
-      <w:pPr>
-        <w:pStyle w:val="Heading2"/>
-      </w:pPr>
-      <w:r>
-        <w:t>Save Data as JSON</w:t>
-      </w:r>
-    </w:p>
-    <w:p>
-      <w:r>
-        <w:t xml:space="preserve">The save data </w:t>
-      </w:r>
-      <w:r>
-        <w:t xml:space="preserve">format </w:t>
-      </w:r>
-      <w:r>
-        <w:t>is a dictionary</w:t>
-      </w:r>
-      <w:r>
-        <w:t>, which is</w:t>
-      </w:r>
-      <w:r>
-        <w:t xml:space="preserve"> saved </w:t>
-      </w:r>
-      <w:r>
-        <w:t>into a</w:t>
-      </w:r>
-      <w:r>
-        <w:t>s</w:t>
-      </w:r>
-      <w:r>
-        <w:t xml:space="preserve"> </w:t>
-      </w:r>
-      <w:r>
-        <w:t xml:space="preserve">a </w:t>
-      </w:r>
-      <w:proofErr w:type="spellStart"/>
-      <w:r>
-        <w:t>json</w:t>
-      </w:r>
-      <w:proofErr w:type="spellEnd"/>
-      <w:r>
-        <w:t xml:space="preserve"> file. </w:t>
-      </w:r>
-      <w:r>
-        <w:t>The key is the puzzle name (string</w:t>
-      </w:r>
-      <w:proofErr w:type="gramStart"/>
-      <w:r>
-        <w:t>)</w:t>
-      </w:r>
-      <w:proofErr w:type="gramEnd"/>
-      <w:r>
-        <w:t xml:space="preserve"> and value </w:t>
-      </w:r>
-      <w:r>
-        <w:t xml:space="preserve">is </w:t>
-      </w:r>
-      <w:r>
-        <w:t>the puzzle’s completion</w:t>
-      </w:r>
-      <w:r>
-        <w:t xml:space="preserve"> </w:t>
-      </w:r>
-      <w:r>
-        <w:t xml:space="preserve">state </w:t>
-      </w:r>
-      <w:r>
-        <w:t>(</w:t>
-      </w:r>
-      <w:proofErr w:type="spellStart"/>
-      <w:r>
-        <w:t>boolean</w:t>
-      </w:r>
-      <w:proofErr w:type="spellEnd"/>
-      <w:r>
-        <w:t>)</w:t>
-      </w:r>
-      <w:r>
-        <w:t>.</w:t>
-      </w:r>
-    </w:p>
-    <w:p>
       <w:r>
         <w:t xml:space="preserve">I determined that a dictionary </w:t>
       </w:r>
@@ -344,7 +385,10 @@
         <w:t>s the perfect data structure for saving game progress because it accommodates for adding, removing, or changing puzzles (either by the developer or by the user via the exposed puzzle data folders)</w:t>
       </w:r>
       <w:r>
-        <w:t xml:space="preserve"> without any issues</w:t>
+        <w:t xml:space="preserve"> without</w:t>
+      </w:r>
+      <w:r>
+        <w:t xml:space="preserve"> touching the codebase</w:t>
       </w:r>
       <w:r>
         <w:t>.</w:t>
@@ -359,13 +403,13 @@
         </w:numPr>
       </w:pPr>
       <w:r>
-        <w:t xml:space="preserve">When loading, all </w:t>
-      </w:r>
-      <w:r>
-        <w:t xml:space="preserve">the </w:t>
-      </w:r>
-      <w:r>
-        <w:t xml:space="preserve">puzzles in the </w:t>
+        <w:t xml:space="preserve">When loading, </w:t>
+      </w:r>
+      <w:r>
+        <w:t>any puzzle save data found</w:t>
+      </w:r>
+      <w:r>
+        <w:t xml:space="preserve"> in the </w:t>
       </w:r>
       <w:proofErr w:type="spellStart"/>
       <w:r>
@@ -376,10 +420,16 @@
         <w:t xml:space="preserve"> file </w:t>
       </w:r>
       <w:r>
-        <w:t xml:space="preserve">but not in the current game version </w:t>
-      </w:r>
-      <w:r>
-        <w:t>will be ignored.</w:t>
+        <w:t xml:space="preserve">without a matching puzzle </w:t>
+      </w:r>
+      <w:r>
+        <w:t xml:space="preserve">in the </w:t>
+      </w:r>
+      <w:r>
+        <w:t>puzzle data folder will be ignored</w:t>
+      </w:r>
+      <w:r>
+        <w:t>.</w:t>
       </w:r>
     </w:p>
     <w:p>
@@ -391,7 +441,31 @@
         </w:numPr>
       </w:pPr>
       <w:r>
-        <w:t xml:space="preserve">When saving, only the puzzles in the current game version are included in the </w:t>
+        <w:t xml:space="preserve">When saving, only the puzzles </w:t>
+      </w:r>
+      <w:r>
+        <w:t xml:space="preserve">currently </w:t>
+      </w:r>
+      <w:r>
+        <w:t xml:space="preserve">in </w:t>
+      </w:r>
+      <w:r>
+        <w:t xml:space="preserve">the puzzle data folder </w:t>
+      </w:r>
+      <w:r>
+        <w:t xml:space="preserve">are </w:t>
+      </w:r>
+      <w:r>
+        <w:t xml:space="preserve">saved </w:t>
+      </w:r>
+      <w:r>
+        <w:t>in</w:t>
+      </w:r>
+      <w:r>
+        <w:t>to</w:t>
+      </w:r>
+      <w:r>
+        <w:t xml:space="preserve"> the </w:t>
       </w:r>
       <w:proofErr w:type="spellStart"/>
       <w:r>
@@ -399,7 +473,25 @@
       </w:r>
       <w:proofErr w:type="spellEnd"/>
       <w:r>
-        <w:t xml:space="preserve"> file. So, previously-saved puzzles no longer in the game are wiped from the save data.</w:t>
+        <w:t xml:space="preserve"> file.</w:t>
+      </w:r>
+      <w:r>
+        <w:t xml:space="preserve"> So, p</w:t>
+      </w:r>
+      <w:r>
+        <w:t xml:space="preserve">reviously-saved puzzles </w:t>
+      </w:r>
+      <w:r>
+        <w:t xml:space="preserve">that are </w:t>
+      </w:r>
+      <w:r>
+        <w:t>no longer in the game are</w:t>
+      </w:r>
+      <w:r>
+        <w:t xml:space="preserve"> excluded</w:t>
+      </w:r>
+      <w:r>
+        <w:t>.</w:t>
       </w:r>
     </w:p>
     <w:p>
@@ -418,7 +510,36 @@
     </w:p>
     <w:p>
       <w:r>
-        <w:t>Created a UML to plan out game systems. This helps a lot when setting the project up! Removes a lot of guess work that would otherwise come with programming a project from scratch and keeps the scripts focused.</w:t>
+        <w:t>I c</w:t>
+      </w:r>
+      <w:r>
+        <w:t>reated a UML to plan out game systems. This help</w:t>
+      </w:r>
+      <w:r>
+        <w:t>ed</w:t>
+      </w:r>
+      <w:r>
+        <w:t xml:space="preserve"> a lot!</w:t>
+      </w:r>
+    </w:p>
+    <w:p>
+      <w:r>
+        <w:t xml:space="preserve">I enjoy creating UMLs before starting to program because I’ve found it removes </w:t>
+      </w:r>
+      <w:r>
+        <w:t>a lot of guess work that would otherwise come with programming a project from scratch and</w:t>
+      </w:r>
+      <w:r>
+        <w:t xml:space="preserve"> helps</w:t>
+      </w:r>
+      <w:r>
+        <w:t xml:space="preserve"> keeps scripts focused.</w:t>
+      </w:r>
+      <w:r>
+        <w:t xml:space="preserve"> I’ve been burned too many times in the past by cowboy coding and then discovering months down the line that my projects are unsustainable </w:t>
+      </w:r>
+      <w:r>
+        <w:t>because of a messy codebase...</w:t>
       </w:r>
     </w:p>
     <w:p>
@@ -457,15 +578,13 @@
         <w:t xml:space="preserve">and set </w:t>
       </w:r>
       <w:r>
-        <w:t xml:space="preserve">based on window height and width. While in-game, the board scale is </w:t>
-      </w:r>
-      <w:proofErr w:type="gramStart"/>
-      <w:r>
-        <w:t>recalculated</w:t>
-      </w:r>
-      <w:proofErr w:type="gramEnd"/>
-      <w:r>
-        <w:t xml:space="preserve"> and the board is re-rendered each time the window is resized via a function that listens for the window resized event.</w:t>
+        <w:t>based on window height and width. While in-game, the board scale is re</w:t>
+      </w:r>
+      <w:r>
+        <w:t>-</w:t>
+      </w:r>
+      <w:r>
+        <w:t>calculated and the board is re-rendered each time the window is resized via a function that listens for the window resized event.</w:t>
       </w:r>
     </w:p>
     <w:p>
@@ -486,7 +605,6 @@
         <w:pStyle w:val="Heading1"/>
       </w:pPr>
       <w:r>
-        <w:lastRenderedPageBreak/>
         <w:t>Project 9</w:t>
       </w:r>
       <w:r>
@@ -555,10 +673,39 @@
       </w:r>
       <w:proofErr w:type="spellEnd"/>
       <w:r>
-        <w:t xml:space="preserve"> audio engine to handle audio clip and pitch randomization, and sequencing for ambience and dialog lines. </w:t>
-      </w:r>
-      <w:r>
-        <w:t xml:space="preserve">Game ranked </w:t>
+        <w:t xml:space="preserve"> audio engine to handle audio </w:t>
+      </w:r>
+      <w:proofErr w:type="spellStart"/>
+      <w:r>
+        <w:t>clip</w:t>
+      </w:r>
+      <w:r>
+        <w:t>+</w:t>
+      </w:r>
+      <w:r>
+        <w:t>pitch</w:t>
+      </w:r>
+      <w:proofErr w:type="spellEnd"/>
+      <w:r>
+        <w:t xml:space="preserve"> randomization and</w:t>
+      </w:r>
+      <w:r>
+        <w:t xml:space="preserve"> to handle</w:t>
+      </w:r>
+      <w:r>
+        <w:t xml:space="preserve"> sequencing for ambience </w:t>
+      </w:r>
+      <w:r>
+        <w:t xml:space="preserve">tracks </w:t>
+      </w:r>
+      <w:r>
+        <w:t xml:space="preserve">and dialog lines. </w:t>
+      </w:r>
+      <w:r>
+        <w:t>Our game</w:t>
+      </w:r>
+      <w:r>
+        <w:t xml:space="preserve"> ranked </w:t>
       </w:r>
       <w:r>
         <w:t>15</w:t>
@@ -607,15 +754,53 @@
     </w:p>
     <w:p>
       <w:r>
-        <w:t xml:space="preserve">For this game, players interact with the world by speaking into a microphone. We wanted to have natural dialog in the game, so the player should’ve been able to speak as they would normally, and our systems would parse their speech for keywords to determine what action to take. </w:t>
+        <w:t>For this game, players interact with the world by speaking into a microphone. We wanted to have natural dialog in the game</w:t>
+      </w:r>
+      <w:r>
+        <w:t xml:space="preserve">: </w:t>
+      </w:r>
+      <w:r>
+        <w:t xml:space="preserve">the player </w:t>
+      </w:r>
+      <w:r>
+        <w:t xml:space="preserve">would </w:t>
+      </w:r>
+      <w:r>
+        <w:t xml:space="preserve">speak as they would </w:t>
       </w:r>
       <w:proofErr w:type="gramStart"/>
       <w:r>
-        <w:t>In order to</w:t>
+        <w:t>normally</w:t>
       </w:r>
       <w:proofErr w:type="gramEnd"/>
       <w:r>
-        <w:t xml:space="preserve"> accomplish this, we looked into a few different speech-to-text APIs</w:t>
+        <w:t xml:space="preserve"> </w:t>
+      </w:r>
+      <w:r>
+        <w:t xml:space="preserve">and our systems would parse their speech for keywords to determine </w:t>
+      </w:r>
+      <w:r>
+        <w:t xml:space="preserve">what </w:t>
+      </w:r>
+      <w:r>
+        <w:t xml:space="preserve">action to take. </w:t>
+      </w:r>
+      <w:r>
+        <w:t xml:space="preserve">To </w:t>
+      </w:r>
+      <w:r>
+        <w:t xml:space="preserve">accomplish this, </w:t>
+      </w:r>
+      <w:r>
+        <w:t xml:space="preserve">we </w:t>
+      </w:r>
+      <w:proofErr w:type="gramStart"/>
+      <w:r>
+        <w:t>looked into</w:t>
+      </w:r>
+      <w:proofErr w:type="gramEnd"/>
+      <w:r>
+        <w:t xml:space="preserve"> a few different speech-to-text APIs</w:t>
       </w:r>
       <w:r>
         <w:t>:</w:t>
@@ -632,13 +817,49 @@
       <w:r>
         <w:t xml:space="preserve">First, we </w:t>
       </w:r>
+      <w:r>
+        <w:t xml:space="preserve">researched </w:t>
+      </w:r>
+      <w:r>
+        <w:t>a variety of machine learning</w:t>
+      </w:r>
+      <w:r>
+        <w:t xml:space="preserve"> speech-to-text</w:t>
+      </w:r>
+      <w:r>
+        <w:t xml:space="preserve"> APIs. </w:t>
+      </w:r>
       <w:proofErr w:type="gramStart"/>
       <w:r>
-        <w:t>looked into</w:t>
+        <w:t>All of</w:t>
       </w:r>
       <w:proofErr w:type="gramEnd"/>
       <w:r>
-        <w:t xml:space="preserve"> a variety of machine learning text-to-speech APIs. All of the ones we could find on the Unity asset store and elsewhere were paid assets, so we instantly ruled this out as an option (the spirit of a game jam involves making and publishing the games for free).</w:t>
+        <w:t xml:space="preserve"> the ones we could find on the Unity asset store and elsewhere were paid assets, so we instantly ruled this out as an option </w:t>
+      </w:r>
+      <w:r>
+        <w:t xml:space="preserve">because </w:t>
+      </w:r>
+      <w:r>
+        <w:t xml:space="preserve">the spirit of a game jam </w:t>
+      </w:r>
+      <w:r>
+        <w:t xml:space="preserve">contest </w:t>
+      </w:r>
+      <w:r>
+        <w:t xml:space="preserve">involves </w:t>
+      </w:r>
+      <w:r>
+        <w:t xml:space="preserve">developing </w:t>
+      </w:r>
+      <w:r>
+        <w:t xml:space="preserve">and publishing games </w:t>
+      </w:r>
+      <w:r>
+        <w:t xml:space="preserve">entirely </w:t>
+      </w:r>
+      <w:r>
+        <w:t>for free.</w:t>
       </w:r>
     </w:p>
     <w:p>
@@ -650,23 +871,54 @@
         </w:numPr>
       </w:pPr>
       <w:r>
-        <w:t xml:space="preserve">The second option we </w:t>
+        <w:t xml:space="preserve">The second option we looked </w:t>
+      </w:r>
+      <w:r>
+        <w:t xml:space="preserve">at </w:t>
+      </w:r>
+      <w:r>
+        <w:t xml:space="preserve">was a built-in Windows API called Windows Keyword Recognizer. This API was free and </w:t>
+      </w:r>
+      <w:r>
+        <w:t xml:space="preserve">incredibly </w:t>
       </w:r>
       <w:proofErr w:type="gramStart"/>
       <w:r>
-        <w:t>looked into</w:t>
+        <w:t>fast, but</w:t>
       </w:r>
       <w:proofErr w:type="gramEnd"/>
       <w:r>
-        <w:t xml:space="preserve"> was a built-in Windows API called Windows Keyword Recognizer. This API was free and </w:t>
-      </w:r>
-      <w:proofErr w:type="gramStart"/>
-      <w:r>
-        <w:t>fast, but</w:t>
-      </w:r>
-      <w:proofErr w:type="gramEnd"/>
-      <w:r>
-        <w:t xml:space="preserve"> had an issue that it could only detect keywords (rather than full sentences). For example, if one of our keywords is “blue” and a player speaks “blue car,” that phrase would be completely ignored. Because we are trying to simulate natural dialog in our game, we had to rule this option as well.</w:t>
+        <w:t xml:space="preserve"> had </w:t>
+      </w:r>
+      <w:r>
+        <w:t xml:space="preserve">a deal-breaking </w:t>
+      </w:r>
+      <w:r>
+        <w:t xml:space="preserve">issue that it could only detect keywords (rather than full sentences). For example, if one of our keywords </w:t>
+      </w:r>
+      <w:r>
+        <w:t>wa</w:t>
+      </w:r>
+      <w:r>
+        <w:t xml:space="preserve">s “blue” and a player </w:t>
+      </w:r>
+      <w:r>
+        <w:t xml:space="preserve">spoke the phrase </w:t>
+      </w:r>
+      <w:r>
+        <w:t xml:space="preserve">“blue car,” </w:t>
+      </w:r>
+      <w:r>
+        <w:t>everything the player said would have been</w:t>
+      </w:r>
+      <w:r>
+        <w:t xml:space="preserve"> ignored. Because we are trying to simulate natural dialog in our game, we had to rule this option </w:t>
+      </w:r>
+      <w:r>
+        <w:t xml:space="preserve">out </w:t>
+      </w:r>
+      <w:r>
+        <w:t>as well.</w:t>
       </w:r>
     </w:p>
     <w:p>
@@ -678,7 +930,48 @@
         </w:numPr>
       </w:pPr>
       <w:r>
-        <w:t>The third option we looked into was another built-in Windows API called Windows Dictation Recognizer. This API would register everything said by the player and send it to a script for our system to parse for keywords—exactly what we were looking for! The only downsides to this API were that the processing time was slower than keyword recognizer and it required the user to enable a speech recognition setting in Windows before playing, but we considered those acceptable drawbacks considering everything else worked perfectly!</w:t>
+        <w:t xml:space="preserve">The third option we looked into was another built-in Windows API called Windows Dictation Recognizer. This API would register everything said by the player and send it to a script for our system to parse for keywords—exactly what we were looking for! The only downsides to this API were that the processing time was slower than </w:t>
+      </w:r>
+      <w:r>
+        <w:t>the Windows K</w:t>
+      </w:r>
+      <w:r>
+        <w:t xml:space="preserve">eyword </w:t>
+      </w:r>
+      <w:r>
+        <w:t>R</w:t>
+      </w:r>
+      <w:r>
+        <w:t xml:space="preserve">ecognizer and </w:t>
+      </w:r>
+      <w:r>
+        <w:t xml:space="preserve">the use of it </w:t>
+      </w:r>
+      <w:r>
+        <w:t>required the user to enable a speech recognition setting in Windows</w:t>
+      </w:r>
+      <w:r>
+        <w:t>;</w:t>
+      </w:r>
+      <w:r>
+        <w:t xml:space="preserve"> </w:t>
+      </w:r>
+      <w:proofErr w:type="gramStart"/>
+      <w:r>
+        <w:t>but</w:t>
+      </w:r>
+      <w:r>
+        <w:t>,</w:t>
+      </w:r>
+      <w:proofErr w:type="gramEnd"/>
+      <w:r>
+        <w:t xml:space="preserve"> we considered those acceptable drawbacks considering everything else worked perfectly</w:t>
+      </w:r>
+      <w:r>
+        <w:t xml:space="preserve"> and decided to use it</w:t>
+      </w:r>
+      <w:r>
+        <w:t>!</w:t>
       </w:r>
     </w:p>
     <w:p>
@@ -691,7 +984,34 @@
     </w:p>
     <w:p>
       <w:r>
-        <w:t>I was team lead for this project, and there was a lot of communication I needed to have with all team members in order for us to complete such a strange game!</w:t>
+        <w:t xml:space="preserve">I was </w:t>
+      </w:r>
+      <w:r>
+        <w:t xml:space="preserve">the </w:t>
+      </w:r>
+      <w:r>
+        <w:t xml:space="preserve">team lead for this project and there was a lot of communication </w:t>
+      </w:r>
+      <w:r>
+        <w:t xml:space="preserve">and organization required </w:t>
+      </w:r>
+      <w:r>
+        <w:t xml:space="preserve">from me </w:t>
+      </w:r>
+      <w:r>
+        <w:t xml:space="preserve">for us to complete such a </w:t>
+      </w:r>
+      <w:r>
+        <w:t xml:space="preserve">unique </w:t>
+      </w:r>
+      <w:r>
+        <w:t>game</w:t>
+      </w:r>
+      <w:r>
+        <w:t xml:space="preserve"> within only 10 days</w:t>
+      </w:r>
+      <w:r>
+        <w:t>!</w:t>
       </w:r>
     </w:p>
     <w:p>
@@ -699,15 +1019,42 @@
         <w:t>I had multiple meetings with the two writers to determine what type of story would be feasible to do in jam time</w:t>
       </w:r>
       <w:r>
-        <w:t xml:space="preserve"> and also what would be possible with our format of no visuals and listening for player speech. There were a lot of </w:t>
+        <w:t xml:space="preserve"> </w:t>
       </w:r>
       <w:proofErr w:type="gramStart"/>
       <w:r>
-        <w:t>unique  writing</w:t>
+        <w:t>and also</w:t>
       </w:r>
       <w:proofErr w:type="gramEnd"/>
       <w:r>
-        <w:t xml:space="preserve"> challenges with our format, such as making it obvious what choices the player has available at a given time and also making it clear when a player’s choice isn’t valid.</w:t>
+        <w:t xml:space="preserve"> what would be possible </w:t>
+      </w:r>
+      <w:r>
+        <w:t xml:space="preserve">given </w:t>
+      </w:r>
+      <w:r>
+        <w:t xml:space="preserve">our </w:t>
+      </w:r>
+      <w:r>
+        <w:t xml:space="preserve">unconventional game </w:t>
+      </w:r>
+      <w:r>
+        <w:t xml:space="preserve">format of no visuals and player </w:t>
+      </w:r>
+      <w:r>
+        <w:t xml:space="preserve">interaction done through </w:t>
+      </w:r>
+      <w:r>
+        <w:t>speech. There were a lot of unique writing challenges with our format, such as making it obvious what choices the player ha</w:t>
+      </w:r>
+      <w:r>
+        <w:t>d</w:t>
+      </w:r>
+      <w:r>
+        <w:t xml:space="preserve"> available at a given time and also making it clear when a player’s choice isn’t valid.</w:t>
+      </w:r>
+      <w:r>
+        <w:t xml:space="preserve"> As the one who knew the limitations of our technology, I had to constantly communicate with the writers and review their work to ensure the interactions would be possible with our format.</w:t>
       </w:r>
     </w:p>
     <w:p>
@@ -720,7 +1067,22 @@
       </w:r>
       <w:proofErr w:type="spellEnd"/>
       <w:r>
-        <w:t xml:space="preserve"> audio engine. I had previously used it for another game project, so I showed him how to import audio assets, apply effects, create sequences, and expose audio events for invocation in Unity scripts.</w:t>
+        <w:t xml:space="preserve"> audio engine</w:t>
+      </w:r>
+      <w:r>
+        <w:t xml:space="preserve"> (</w:t>
+      </w:r>
+      <w:r>
+        <w:t>I had previously used it for another game projec</w:t>
+      </w:r>
+      <w:r>
+        <w:t xml:space="preserve">t). </w:t>
+      </w:r>
+      <w:r>
+        <w:t>I showed him how to import audio assets, apply effects, create sequences, and expose audio events for invocation in Unity scripts.</w:t>
+      </w:r>
+      <w:r>
+        <w:t xml:space="preserve"> The audio in our game was incredibly important since it was the sole source of feedback the player got from game world, and everything audio-related came out great!</w:t>
       </w:r>
     </w:p>
     <w:p>
@@ -741,7 +1103,27 @@
       </w:r>
       <w:proofErr w:type="spellEnd"/>
       <w:r>
-        <w:t xml:space="preserve"> chart for the team to clearly communicate assets required and the production timeline. This was actively followed and updated by team members, and it proved useful as our game was completed on-time.</w:t>
+        <w:t xml:space="preserve"> chart for the team to clearly communicate </w:t>
+      </w:r>
+      <w:r>
+        <w:t xml:space="preserve">the </w:t>
+      </w:r>
+      <w:r>
+        <w:t xml:space="preserve">assets required </w:t>
+      </w:r>
+      <w:r>
+        <w:t xml:space="preserve">from each team member </w:t>
+      </w:r>
+      <w:r>
+        <w:t xml:space="preserve">and the production timeline. This was actively followed and updated by team </w:t>
+      </w:r>
+      <w:proofErr w:type="gramStart"/>
+      <w:r>
+        <w:t>members</w:t>
+      </w:r>
+      <w:proofErr w:type="gramEnd"/>
+      <w:r>
+        <w:t xml:space="preserve"> and it proved useful as our game was completed on-time.</w:t>
       </w:r>
       <w:r>
         <w:br w:type="page"/>
@@ -752,7 +1134,6 @@
         <w:pStyle w:val="Heading1"/>
       </w:pPr>
       <w:r>
-        <w:lastRenderedPageBreak/>
         <w:t>Pizza Delivery Bagel</w:t>
       </w:r>
     </w:p>
@@ -766,12 +1147,24 @@
     </w:p>
     <w:p>
       <w:r>
-        <w:t>A chaotic action-arcade game about delivering as many pizzas as possible before inevitably getting fired.</w:t>
-      </w:r>
-    </w:p>
-    <w:p>
-      <w:r>
-        <w:t xml:space="preserve">I developed this game entirely by myself (including programming, game design, art, sound effects, music) in my free time </w:t>
+        <w:t>A chaotic action-arcade game about delivering as many pizzas as possible before inevitably getting</w:t>
+      </w:r>
+      <w:r>
+        <w:t xml:space="preserve"> fired</w:t>
+      </w:r>
+      <w:r>
+        <w:t>.</w:t>
+      </w:r>
+    </w:p>
+    <w:p>
+      <w:r>
+        <w:t>I developed this game entirely by myself (programming, game design, art, sound effects, music</w:t>
+      </w:r>
+      <w:r>
+        <w:t>, etc.</w:t>
+      </w:r>
+      <w:r>
+        <w:t xml:space="preserve">) in my free time </w:t>
       </w:r>
       <w:r>
         <w:t>over</w:t>
@@ -810,13 +1203,25 @@
         <w:t xml:space="preserve"> and</w:t>
       </w:r>
       <w:r>
-        <w:t xml:space="preserve"> development overlapping with two summer internships</w:t>
-      </w:r>
-      <w:r>
-        <w:t xml:space="preserve"> and several</w:t>
-      </w:r>
-      <w:r>
-        <w:t xml:space="preserve"> game jams.</w:t>
+        <w:t xml:space="preserve"> </w:t>
+      </w:r>
+      <w:r>
+        <w:t xml:space="preserve">the game’s </w:t>
+      </w:r>
+      <w:r>
+        <w:t>development overlapping with two summer internships</w:t>
+      </w:r>
+      <w:r>
+        <w:t xml:space="preserve"> and </w:t>
+      </w:r>
+      <w:r>
+        <w:t xml:space="preserve">a few </w:t>
+      </w:r>
+      <w:r>
+        <w:t>game jams</w:t>
+      </w:r>
+      <w:r>
+        <w:t>.</w:t>
       </w:r>
     </w:p>
     <w:p>
@@ -829,23 +1234,41 @@
     </w:p>
     <w:p>
       <w:r>
-        <w:t>Pizza Delivery Bagel supports multiple different control schemes: keyboard, touch, gamepad, and arcade cabinet (for the Dallas Society of Play arcade cabinet version!). When starting a game, the control scheme is set based on the detected platform.</w:t>
-      </w:r>
-    </w:p>
-    <w:p>
-      <w:r>
-        <w:t>If playing on a PC, the keyboard and gamepad control schemes can be switched</w:t>
-      </w:r>
-      <w:r>
-        <w:t>-</w:t>
-      </w:r>
-      <w:r>
-        <w:t>between mid-game.</w:t>
-      </w:r>
-    </w:p>
-    <w:p>
-      <w:r>
-        <w:t>Depending on the control scheme, some control adjustments are made to improve game feel.</w:t>
+        <w:t xml:space="preserve">Pizza Delivery Bagel supports multiple different control schemes: keyboard, touch, gamepad, and arcade cabinet. When starting </w:t>
+      </w:r>
+      <w:r>
+        <w:t>the</w:t>
+      </w:r>
+      <w:r>
+        <w:t xml:space="preserve"> game, the control scheme is set based on the detected platform.</w:t>
+      </w:r>
+    </w:p>
+    <w:p>
+      <w:r>
+        <w:t>If playing on PC, the keyboard and gamepad control schemes can be</w:t>
+      </w:r>
+      <w:r>
+        <w:t xml:space="preserve"> switched</w:t>
+      </w:r>
+      <w:r>
+        <w:t xml:space="preserve"> </w:t>
+      </w:r>
+      <w:r>
+        <w:t xml:space="preserve">between </w:t>
+      </w:r>
+      <w:r>
+        <w:t>mid-game.</w:t>
+      </w:r>
+    </w:p>
+    <w:p>
+      <w:r>
+        <w:t>Depending on the control scheme, some</w:t>
+      </w:r>
+      <w:r>
+        <w:t xml:space="preserve"> player controller</w:t>
+      </w:r>
+      <w:r>
+        <w:t xml:space="preserve"> adjustments are made to improve game feel.</w:t>
       </w:r>
     </w:p>
     <w:p>
@@ -857,7 +1280,10 @@
         </w:numPr>
       </w:pPr>
       <w:r>
-        <w:t xml:space="preserve">Example: Wall grinding is made easier when playing with a joystick. This is because the wall-grinding speed boost is most effective when moving into a wall at a </w:t>
+        <w:t>Ex. When playing with a physical or virtual joystick: wall grinding detection is more sensitive</w:t>
+      </w:r>
+      <w:r>
+        <w:t xml:space="preserve">. This is because the wall-grinding speed boost is most effective when moving into a wall at a </w:t>
       </w:r>
       <w:proofErr w:type="gramStart"/>
       <w:r>
@@ -865,7 +1291,19 @@
       </w:r>
       <w:proofErr w:type="gramEnd"/>
       <w:r>
-        <w:t xml:space="preserve"> angle, which is easiest to do on keyboard directional arrows.</w:t>
+        <w:t xml:space="preserve"> angle, which is easiest to </w:t>
+      </w:r>
+      <w:r>
+        <w:t xml:space="preserve">reliably </w:t>
+      </w:r>
+      <w:r>
+        <w:t xml:space="preserve">do </w:t>
+      </w:r>
+      <w:r>
+        <w:t xml:space="preserve">with </w:t>
+      </w:r>
+      <w:r>
+        <w:t>keyboard directional arrows.</w:t>
       </w:r>
     </w:p>
     <w:p>
@@ -877,7 +1315,31 @@
         </w:numPr>
       </w:pPr>
       <w:r>
-        <w:t>Example: When playing on a PC with a gamepad or an arcade cabinet, car acceleration and deacceleration are mapped to separate buttons rather than to the up and down directions. I felt this made the gamepad controls feel significantly more natural.</w:t>
+        <w:t xml:space="preserve">Ex. </w:t>
+      </w:r>
+      <w:r>
+        <w:t>When playing on a PC with a gamepad</w:t>
+      </w:r>
+      <w:r>
+        <w:t>:</w:t>
+      </w:r>
+      <w:r>
+        <w:t xml:space="preserve"> car acceleration and deacceleration are mapped to </w:t>
+      </w:r>
+      <w:r>
+        <w:t xml:space="preserve">the triggers </w:t>
+      </w:r>
+      <w:r>
+        <w:t xml:space="preserve">rather than to the up and down </w:t>
+      </w:r>
+      <w:r>
+        <w:t xml:space="preserve">movement </w:t>
+      </w:r>
+      <w:r>
+        <w:t xml:space="preserve">directions. </w:t>
+      </w:r>
+      <w:r>
+        <w:t>On keyboard it’s fun to control the car entirely with the arrow keys, but on a joystick or d-pad it doesn’t feel natural.</w:t>
       </w:r>
     </w:p>
     <w:p>
@@ -889,7 +1351,34 @@
         </w:numPr>
       </w:pPr>
       <w:r>
-        <w:t>Example: When playing on mobile, the car moves in the direction of the virtual joystick, rather than using tank controls. I found that the tank controls felt too awkward and unforgiving on a touchscreen.</w:t>
+        <w:t xml:space="preserve">Ex. </w:t>
+      </w:r>
+      <w:r>
+        <w:t>When playing on mobile</w:t>
+      </w:r>
+      <w:r>
+        <w:t>: tank controls aren’t an option in the settings</w:t>
+      </w:r>
+      <w:r>
+        <w:t xml:space="preserve">. </w:t>
+      </w:r>
+      <w:r>
+        <w:t>T</w:t>
+      </w:r>
+      <w:r>
+        <w:t xml:space="preserve">he tank controls </w:t>
+      </w:r>
+      <w:r>
+        <w:t>feel</w:t>
+      </w:r>
+      <w:r>
+        <w:t xml:space="preserve"> too awkward and unforgiving on a touchscreen</w:t>
+      </w:r>
+      <w:r>
+        <w:t>, so they’re made exclusive to the PC and arcade cabinet versions</w:t>
+      </w:r>
+      <w:r>
+        <w:t>.</w:t>
       </w:r>
     </w:p>
     <w:p>
@@ -902,7 +1391,10 @@
     </w:p>
     <w:p>
       <w:r>
-        <w:t>Utilized object pooling to minimize garbage collection and improve performance</w:t>
+        <w:t>I u</w:t>
+      </w:r>
+      <w:r>
+        <w:t>tilized object pooling to minimize garbage collection and improve performance</w:t>
       </w:r>
       <w:r>
         <w:t>.</w:t>
@@ -917,7 +1409,7 @@
         <w:t>Instead, all objects are created at the start of the game and disabled, enabled, and re-positioned over time as needed</w:t>
       </w:r>
       <w:r>
-        <w:t>!</w:t>
+        <w:t>.</w:t>
       </w:r>
     </w:p>
     <w:p>
@@ -935,7 +1427,16 @@
     </w:p>
     <w:p>
       <w:r>
-        <w:t>In-game terminal for debug commands.</w:t>
+        <w:t>I implemented an i</w:t>
+      </w:r>
+      <w:r>
+        <w:t xml:space="preserve">n-game terminal for </w:t>
+      </w:r>
+      <w:r>
+        <w:t xml:space="preserve">executing </w:t>
+      </w:r>
+      <w:r>
+        <w:t>debug commands.</w:t>
       </w:r>
       <w:r>
         <w:t xml:space="preserve"> </w:t>
@@ -966,7 +1467,10 @@
     </w:p>
     <w:p>
       <w:r>
-        <w:t>Presented progress updates regularly during weekly discord game showcase events. Presented game at two local game conventions for playtesting and feedback.</w:t>
+        <w:t>I p</w:t>
+      </w:r>
+      <w:r>
+        <w:t>resented progress updates regularly during weekly discord game showcase events. Presented game at two local game conventions for playtesting and feedback.</w:t>
       </w:r>
     </w:p>
     <w:p>
@@ -987,7 +1491,6 @@
         <w:pStyle w:val="Heading1"/>
       </w:pPr>
       <w:r>
-        <w:lastRenderedPageBreak/>
         <w:t xml:space="preserve">The </w:t>
       </w:r>
       <w:proofErr w:type="spellStart"/>
@@ -1006,13 +1509,22 @@
     </w:p>
     <w:p>
       <w:r>
-        <w:t xml:space="preserve">A first-person horror game </w:t>
+        <w:t>A first-person horror</w:t>
+      </w:r>
+      <w:r>
+        <w:t xml:space="preserve"> action</w:t>
+      </w:r>
+      <w:r>
+        <w:t xml:space="preserve"> game </w:t>
       </w:r>
       <w:r>
         <w:t xml:space="preserve">about avoiding unhealthy lifestyle choices. </w:t>
       </w:r>
       <w:r>
-        <w:t xml:space="preserve">The player is chased throughout a series of pizza box mazes by a fat blob known as The </w:t>
+        <w:t>The player is chased</w:t>
+      </w:r>
+      <w:r>
+        <w:t xml:space="preserve"> by a fat blob—known as The </w:t>
       </w:r>
       <w:proofErr w:type="spellStart"/>
       <w:r>
@@ -1020,7 +1532,10 @@
       </w:r>
       <w:proofErr w:type="spellEnd"/>
       <w:r>
-        <w:t>. If the player isn’t able to make the correct lifestyle choices, they become an “</w:t>
+        <w:t xml:space="preserve">—through </w:t>
+      </w:r>
+      <w:r>
+        <w:t>a series of pizza box mazes. If the player isn’t able to make the correct lifestyle choices, they become an “</w:t>
       </w:r>
       <w:proofErr w:type="spellStart"/>
       <w:r>
@@ -1033,22 +1548,45 @@
     </w:p>
     <w:p>
       <w:r>
-        <w:t xml:space="preserve">I developed this game during the start of quarantine in 2020 with a classmate. This was my first Unity 3D game and my first non-solo programming project. We originally planned to publish the game onto the Steam marketplace, but design disagreements between us cut the development short. We were able to compromise on a scaled-back idea for the game and </w:t>
+        <w:t>I developed this game during the start of quarantine in 2020 with a classmate. This was my first Unity 3D game and my first non-solo programming project.</w:t>
+      </w:r>
+      <w:r>
+        <w:t xml:space="preserve"> Us two had</w:t>
+      </w:r>
+      <w:r>
+        <w:t xml:space="preserve"> originally planned to publish the game onto the Steam marketplace, but design disagreements between us </w:t>
       </w:r>
       <w:r>
         <w:t xml:space="preserve">eventually </w:t>
       </w:r>
       <w:r>
+        <w:t xml:space="preserve">cut the development short. We were able to compromise on a scaled-back idea for the game and </w:t>
+      </w:r>
+      <w:r>
+        <w:t xml:space="preserve">eventually </w:t>
+      </w:r>
+      <w:r>
         <w:t xml:space="preserve">released it for free </w:t>
       </w:r>
       <w:r>
         <w:t xml:space="preserve">on </w:t>
       </w:r>
       <w:r>
-        <w:t>Itch.io. This project taught me a lot about game development, programming, and</w:t>
-      </w:r>
-      <w:r>
-        <w:t xml:space="preserve"> collaborating with a team</w:t>
+        <w:t>Itch.io.</w:t>
+      </w:r>
+    </w:p>
+    <w:p>
+      <w:r>
+        <w:t>This project taught me a lot about game development, programming, and</w:t>
+      </w:r>
+      <w:r>
+        <w:t xml:space="preserve"> collaborating </w:t>
+      </w:r>
+      <w:r>
+        <w:t xml:space="preserve">in </w:t>
+      </w:r>
+      <w:r>
+        <w:t>a team</w:t>
       </w:r>
       <w:r>
         <w:t>.</w:t>
@@ -1064,12 +1602,47 @@
     </w:p>
     <w:p>
       <w:r>
-        <w:t>Item data was stored in an excel spreadsheet.</w:t>
-      </w:r>
-    </w:p>
-    <w:p>
-      <w:r>
-        <w:t>In the spreadsheet, items had two columns of data: a column with their name, another column with a Boolean if they’re good/not. From a C# script, this spreadsheet was read and used to generate items throughout the map. The 3D models were stored in a separate, public array variable of the script (but, in hindsight the models should’ve been referenced in the spreadsheet in some way).</w:t>
+        <w:t xml:space="preserve">Item data </w:t>
+      </w:r>
+      <w:r>
+        <w:t>is</w:t>
+      </w:r>
+      <w:r>
+        <w:t xml:space="preserve"> stored in an excel spreadsheet.</w:t>
+      </w:r>
+    </w:p>
+    <w:p>
+      <w:r>
+        <w:t xml:space="preserve">In the spreadsheet, items had two columns of data: a column with their name, another column with a </w:t>
+      </w:r>
+      <w:proofErr w:type="spellStart"/>
+      <w:r>
+        <w:t>b</w:t>
+      </w:r>
+      <w:r>
+        <w:t>oolean</w:t>
+      </w:r>
+      <w:proofErr w:type="spellEnd"/>
+      <w:r>
+        <w:t xml:space="preserve"> if they’re good/not. From a C# script, this spreadsheet was read and used to</w:t>
+      </w:r>
+      <w:r>
+        <w:t xml:space="preserve"> generate</w:t>
+      </w:r>
+      <w:r>
+        <w:t xml:space="preserve"> items throughout the map. The 3D models were stored in a separate, public array variable of the script (in hindsight </w:t>
+      </w:r>
+      <w:r>
+        <w:t xml:space="preserve">it would have been better to reference </w:t>
+      </w:r>
+      <w:r>
+        <w:t xml:space="preserve">the models </w:t>
+      </w:r>
+      <w:r>
+        <w:t xml:space="preserve">in </w:t>
+      </w:r>
+      <w:r>
+        <w:t>the spreadsheet in some way).</w:t>
       </w:r>
     </w:p>
     <w:p>
@@ -1090,7 +1663,6 @@
         <w:pStyle w:val="Heading1"/>
       </w:pPr>
       <w:r>
-        <w:lastRenderedPageBreak/>
         <w:t>Monkey Man Enclosure</w:t>
       </w:r>
     </w:p>
@@ -1104,18 +1676,45 @@
     </w:p>
     <w:p>
       <w:r>
-        <w:t>An action arcade game about a man who has sleep-walked into a monkey enclosure (wearing a monkey costume). The objective of the game is to keep the man safe until he wakes up.</w:t>
-      </w:r>
-    </w:p>
-    <w:p>
-      <w:r>
-        <w:t>I organized a team of 5 to develop this game for a game jam</w:t>
-      </w:r>
-      <w:r>
-        <w:t>: a 3D artist, a UI artist, a composer, and two programmers</w:t>
-      </w:r>
-      <w:r>
-        <w:t>. The development time was 10 days, and my planning and organization skills help us finish the game on time!</w:t>
+        <w:t xml:space="preserve">An action arcade game about a man who has sleep-walked into a monkey enclosure (wearing a monkey costume). The </w:t>
+      </w:r>
+      <w:r>
+        <w:t xml:space="preserve">junior zookeeper must </w:t>
+      </w:r>
+      <w:r>
+        <w:t>keep the man safe until he wakes up.</w:t>
+      </w:r>
+    </w:p>
+    <w:p>
+      <w:r>
+        <w:t xml:space="preserve">I organized a team of 5 to develop this game for a </w:t>
+      </w:r>
+      <w:r>
+        <w:t xml:space="preserve">10-day </w:t>
+      </w:r>
+      <w:r>
+        <w:t>game jam</w:t>
+      </w:r>
+      <w:r>
+        <w:t>. The team included:</w:t>
+      </w:r>
+      <w:r>
+        <w:t xml:space="preserve"> a 3D artist, a UI artist, a composer, and two programmers</w:t>
+      </w:r>
+      <w:r>
+        <w:t>.</w:t>
+      </w:r>
+      <w:r>
+        <w:t xml:space="preserve"> Our game ranked 3</w:t>
+      </w:r>
+      <w:r>
+        <w:rPr>
+          <w:vertAlign w:val="superscript"/>
+        </w:rPr>
+        <w:t>rd</w:t>
+      </w:r>
+      <w:r>
+        <w:t xml:space="preserve"> out of 22 entries!</w:t>
       </w:r>
     </w:p>
     <w:p>
@@ -1128,7 +1727,13 @@
     </w:p>
     <w:p>
       <w:r>
-        <w:t>To minimize garbage creation and collection while playing (to avoid dropping frames due to de-allocating memory), throwable objects are pooled rather than being created and destroyed. There only be at most 6 bananas, 6 bricks, and 30 food pellets on the ground at one time.</w:t>
+        <w:t xml:space="preserve">To minimize garbage creation and collection while playing (to avoid dropping frames due to de-allocating memory), throwable objects are pooled rather than being created and destroyed. There </w:t>
+      </w:r>
+      <w:r>
+        <w:t xml:space="preserve">can only be </w:t>
+      </w:r>
+      <w:r>
+        <w:t>at most 6 bananas, 6 bricks, and 30 food pellets on the ground at one time.</w:t>
       </w:r>
     </w:p>
     <w:p>
@@ -1146,15 +1751,68 @@
     </w:p>
     <w:p>
       <w:r>
-        <w:t xml:space="preserve">Before the </w:t>
+        <w:t xml:space="preserve">Before </w:t>
+      </w:r>
+      <w:r>
+        <w:t xml:space="preserve">my </w:t>
+      </w:r>
+      <w:r>
+        <w:t>co</w:t>
+      </w:r>
+      <w:r>
+        <w:t>-</w:t>
+      </w:r>
+      <w:r>
+        <w:t>programmer and I started touching the code, we had a meeting to map out the game systems and create a UML diagram. This simplified our development of systems a lot and helped clarify which systems interact with</w:t>
+      </w:r>
+      <w:r>
+        <w:t xml:space="preserve"> which</w:t>
+      </w:r>
+      <w:r>
+        <w:t>. Also, it made it easier to judge complexity of systems to divide-up tasks between the two of us.</w:t>
+      </w:r>
+    </w:p>
+    <w:p>
+      <w:pPr>
+        <w:jc w:val="both"/>
+      </w:pPr>
+      <w:r>
+        <w:t xml:space="preserve">My </w:t>
+      </w:r>
+      <w:r>
+        <w:t>co</w:t>
+      </w:r>
+      <w:r>
+        <w:t>-</w:t>
+      </w:r>
+      <w:r>
+        <w:t xml:space="preserve">programmer and I used </w:t>
       </w:r>
       <w:proofErr w:type="spellStart"/>
       <w:r>
-        <w:t>coprogrammer</w:t>
+        <w:t>Github</w:t>
       </w:r>
       <w:proofErr w:type="spellEnd"/>
       <w:r>
-        <w:t xml:space="preserve"> and I started touching the code, we had a meeting to map out the game systems and create a UML diagram. This simplified our development of systems a lot and helped clarify which systems interact with each other. Also, it made it easier to judge complexity of systems to divide-up tasks between the two of us.</w:t>
+        <w:t xml:space="preserve"> as our source control. We worked on features in separate </w:t>
+      </w:r>
+      <w:r>
+        <w:t xml:space="preserve">feature </w:t>
+      </w:r>
+      <w:r>
+        <w:t xml:space="preserve">branches and merged these into main once </w:t>
+      </w:r>
+      <w:r>
+        <w:t xml:space="preserve">we </w:t>
+      </w:r>
+      <w:r>
+        <w:t>complete</w:t>
+      </w:r>
+      <w:r>
+        <w:t>d our work</w:t>
+      </w:r>
+      <w:r>
+        <w:t>.</w:t>
       </w:r>
     </w:p>
     <w:p>
@@ -1162,40 +1820,39 @@
         <w:jc w:val="both"/>
       </w:pPr>
       <w:r>
-        <w:t xml:space="preserve">The </w:t>
-      </w:r>
-      <w:proofErr w:type="spellStart"/>
-      <w:r>
-        <w:t>coprogrammer</w:t>
-      </w:r>
-      <w:proofErr w:type="spellEnd"/>
-      <w:r>
-        <w:t xml:space="preserve"> and I used </w:t>
-      </w:r>
-      <w:proofErr w:type="spellStart"/>
-      <w:r>
-        <w:t>Github</w:t>
-      </w:r>
-      <w:proofErr w:type="spellEnd"/>
-      <w:r>
-        <w:t xml:space="preserve"> as our source control. We worked on features in separate branches and merged these feature branches into main once complete.</w:t>
-      </w:r>
-    </w:p>
-    <w:p>
-      <w:pPr>
-        <w:jc w:val="both"/>
-      </w:pPr>
-      <w:r>
-        <w:t xml:space="preserve">I created a collaborative asset list for all group members </w:t>
-      </w:r>
-      <w:r>
-        <w:t xml:space="preserve">and regularly checked in with all of them </w:t>
+        <w:t xml:space="preserve">I created a collaborative asset list for </w:t>
+      </w:r>
+      <w:proofErr w:type="gramStart"/>
+      <w:r>
+        <w:t xml:space="preserve">all </w:t>
+      </w:r>
+      <w:r>
+        <w:t>of</w:t>
+      </w:r>
+      <w:proofErr w:type="gramEnd"/>
+      <w:r>
+        <w:t xml:space="preserve"> the </w:t>
+      </w:r>
+      <w:r>
+        <w:t xml:space="preserve">group members </w:t>
+      </w:r>
+      <w:r>
+        <w:t>and regularly checked</w:t>
+      </w:r>
+      <w:r>
+        <w:t>-</w:t>
+      </w:r>
+      <w:r>
+        <w:t xml:space="preserve">in with all of them </w:t>
       </w:r>
       <w:r>
         <w:t xml:space="preserve">to make sure </w:t>
       </w:r>
       <w:r>
-        <w:t>everyone knew what to be doing.</w:t>
+        <w:t xml:space="preserve">everybody </w:t>
+      </w:r>
+      <w:r>
+        <w:t>knew what to be doing.</w:t>
       </w:r>
     </w:p>
     <w:p>
@@ -1208,7 +1865,6 @@
         <w:pStyle w:val="Heading1"/>
       </w:pPr>
       <w:r>
-        <w:lastRenderedPageBreak/>
         <w:t>Continuous Glucose Monitor Nightlight</w:t>
       </w:r>
     </w:p>
@@ -1222,12 +1878,60 @@
     </w:p>
     <w:p>
       <w:r>
-        <w:t>Some background: I’m a type 1 diabetic and I use a CGM (continuous glucose monitor) to monitor my blood sugar throughout the day. My CGM plays an alert on my phone whenever my blood sugar goes below or above a set range. At night, it is critical that I hear this alarm because an untreated low blood sugar can be fatal. However, I have bad hearing! I often sleep through this alarm at night.</w:t>
-      </w:r>
-    </w:p>
-    <w:p>
-      <w:r>
-        <w:t>So, I decided to set up a bedside lamp to turn on in the event of a critical CGM reading.</w:t>
+        <w:t>Some background: I’m a type 1 diabetic and I use a CGM (continuous glucose monitor) to monitor my blood sugar throughout the day</w:t>
+      </w:r>
+      <w:r>
+        <w:t xml:space="preserve"> and at night</w:t>
+      </w:r>
+      <w:r>
+        <w:t xml:space="preserve">. My CGM plays an </w:t>
+      </w:r>
+      <w:r>
+        <w:t xml:space="preserve">alarm </w:t>
+      </w:r>
+      <w:r>
+        <w:t>on my phone whenever my blood sugar</w:t>
+      </w:r>
+      <w:r>
+        <w:t xml:space="preserve"> is critically high or low</w:t>
+      </w:r>
+      <w:r>
+        <w:t>. At night, it</w:t>
+      </w:r>
+      <w:r>
+        <w:t xml:space="preserve">’s especially important </w:t>
+      </w:r>
+      <w:r>
+        <w:t>that I hear this alarm because an untreated low blood sugar can be</w:t>
+      </w:r>
+      <w:r>
+        <w:t xml:space="preserve"> incredibly dangerous</w:t>
+      </w:r>
+      <w:r>
+        <w:t>. However, I have bad hearing! I often sleep through this alarm at night</w:t>
+      </w:r>
+      <w:r>
+        <w:t xml:space="preserve"> when it goes off</w:t>
+      </w:r>
+      <w:r>
+        <w:t>.</w:t>
+      </w:r>
+    </w:p>
+    <w:p>
+      <w:r>
+        <w:t xml:space="preserve">So, I decided to set up a </w:t>
+      </w:r>
+      <w:r>
+        <w:t xml:space="preserve">smart </w:t>
+      </w:r>
+      <w:r>
+        <w:t xml:space="preserve">lamp to </w:t>
+      </w:r>
+      <w:r>
+        <w:t>shine a light at me at night in place of the alert tone to hopefully wake me up more reliably</w:t>
+      </w:r>
+      <w:r>
+        <w:t>.</w:t>
       </w:r>
     </w:p>
     <w:p>
@@ -1245,19 +1949,28 @@
     </w:p>
     <w:p>
       <w:r>
-        <w:t>The first thing I did for this project was research if any</w:t>
-      </w:r>
-      <w:r>
-        <w:t xml:space="preserve"> others have done similar projects</w:t>
-      </w:r>
-      <w:r>
-        <w:t>. I was able to find only one</w:t>
-      </w:r>
-      <w:r>
-        <w:t xml:space="preserve"> person </w:t>
-      </w:r>
-      <w:r>
-        <w:t>who ha</w:t>
+        <w:t xml:space="preserve">To start, I </w:t>
+      </w:r>
+      <w:r>
+        <w:t>research</w:t>
+      </w:r>
+      <w:r>
+        <w:t>ed</w:t>
+      </w:r>
+      <w:r>
+        <w:t xml:space="preserve"> if any others </w:t>
+      </w:r>
+      <w:r>
+        <w:t xml:space="preserve">online had </w:t>
+      </w:r>
+      <w:r>
+        <w:t xml:space="preserve">done similar projects. I was </w:t>
+      </w:r>
+      <w:r>
+        <w:t xml:space="preserve">only </w:t>
+      </w:r>
+      <w:r>
+        <w:t>able to find one person who ha</w:t>
       </w:r>
       <w:r>
         <w:t>d</w:t>
@@ -1280,6 +1993,9 @@
         <w:t>published a tutorial</w:t>
       </w:r>
       <w:r>
+        <w:t xml:space="preserve"> article</w:t>
+      </w:r>
+      <w:r>
         <w:t>.</w:t>
       </w:r>
       <w:r>
@@ -1287,6 +2003,9 @@
       </w:r>
       <w:r>
         <w:t xml:space="preserve">It wasn’t a particularly detailed tutorial, but it </w:t>
+      </w:r>
+      <w:r>
+        <w:t xml:space="preserve">helped a lot! It </w:t>
       </w:r>
       <w:r>
         <w:t>pointed me in the right direction regarding what technolog</w:t>
@@ -1322,7 +2041,10 @@
         </w:numPr>
       </w:pPr>
       <w:r>
-        <w:t xml:space="preserve">A web app </w:t>
+        <w:t xml:space="preserve">The </w:t>
+      </w:r>
+      <w:r>
+        <w:t xml:space="preserve">web app </w:t>
       </w:r>
       <w:proofErr w:type="spellStart"/>
       <w:r>
@@ -1354,7 +2076,13 @@
         </w:numPr>
       </w:pPr>
       <w:r>
-        <w:t>MongoDB to store my blood sugar data online.</w:t>
+        <w:t>MongoDB to store my blood sugar</w:t>
+      </w:r>
+      <w:r>
+        <w:t xml:space="preserve"> readings</w:t>
+      </w:r>
+      <w:r>
+        <w:t>.</w:t>
       </w:r>
     </w:p>
     <w:p>
@@ -1382,7 +2110,13 @@
       </w:r>
       <w:proofErr w:type="spellEnd"/>
       <w:r>
-        <w:t xml:space="preserve"> blood sugar events and invoke a smart light to turn on.</w:t>
+        <w:t xml:space="preserve"> blood sugar events and </w:t>
+      </w:r>
+      <w:r>
+        <w:t xml:space="preserve">then </w:t>
+      </w:r>
+      <w:r>
+        <w:t>invoke a smart light to turn on.</w:t>
       </w:r>
     </w:p>
     <w:p>
@@ -1390,7 +2124,13 @@
         <w:pStyle w:val="Heading3"/>
       </w:pPr>
       <w:r>
-        <w:t>Smart lamp</w:t>
+        <w:t xml:space="preserve">Smart </w:t>
+      </w:r>
+      <w:r>
+        <w:t>L</w:t>
+      </w:r>
+      <w:r>
+        <w:t>amp</w:t>
       </w:r>
     </w:p>
     <w:p>
@@ -1471,7 +2211,16 @@
     </w:p>
     <w:p>
       <w:r>
-        <w:t xml:space="preserve">Installed Raspberry Pi OS onto my Raspberry Pi 3 and ran the </w:t>
+        <w:t>I i</w:t>
+      </w:r>
+      <w:r>
+        <w:t xml:space="preserve">nstalled Raspberry Pi OS onto my Raspberry Pi 3 and </w:t>
+      </w:r>
+      <w:r>
+        <w:t xml:space="preserve">set up </w:t>
+      </w:r>
+      <w:r>
+        <w:t xml:space="preserve">the </w:t>
       </w:r>
       <w:proofErr w:type="spellStart"/>
       <w:r>
@@ -1494,12 +2243,17 @@
         <w:t xml:space="preserve">Pi’s </w:t>
       </w:r>
       <w:r>
-        <w:t>startup script so that it opens the web app in as soon as it turns on.</w:t>
-      </w:r>
-    </w:p>
-    <w:p>
-      <w:r>
-        <w:lastRenderedPageBreak/>
+        <w:t xml:space="preserve">startup script so that it opens the web app in as soon as </w:t>
+      </w:r>
+      <w:r>
+        <w:t xml:space="preserve">the device </w:t>
+      </w:r>
+      <w:r>
+        <w:t>turns on.</w:t>
+      </w:r>
+    </w:p>
+    <w:p>
+      <w:r>
         <w:t xml:space="preserve">I initially set this up with a screen so I could see at-a-glance if the app was running (and because </w:t>
       </w:r>
       <w:r>
@@ -1509,10 +2263,10 @@
         <w:t xml:space="preserve">cool), but </w:t>
       </w:r>
       <w:r>
-        <w:t xml:space="preserve">I </w:t>
-      </w:r>
-      <w:r>
-        <w:t>later decided to remove the screen</w:t>
+        <w:t xml:space="preserve">later I </w:t>
+      </w:r>
+      <w:r>
+        <w:t>decided to remove the screen</w:t>
       </w:r>
       <w:r>
         <w:t xml:space="preserve"> because it was too </w:t>
@@ -1523,7 +2277,13 @@
       </w:r>
       <w:proofErr w:type="gramEnd"/>
       <w:r>
-        <w:t xml:space="preserve"> and I realized I never found a need to look at it since my phone displays the same information.</w:t>
+        <w:t xml:space="preserve"> and I</w:t>
+      </w:r>
+      <w:r>
+        <w:t xml:space="preserve"> noticed I</w:t>
+      </w:r>
+      <w:r>
+        <w:t xml:space="preserve"> never found a need to look at it since my phone displays the same information.</w:t>
       </w:r>
       <w:r>
         <w:t xml:space="preserve"> </w:t>
@@ -1656,7 +2416,25 @@
     </w:p>
     <w:p>
       <w:r>
-        <w:t>Because I didn’t want my lamp turning on in the middle of the day, I would turn my pi on at the night and off in the morning.</w:t>
+        <w:t>Because I didn’t want my lamp turning on in the middle of the day</w:t>
+      </w:r>
+      <w:r>
+        <w:t xml:space="preserve"> in the event of a critical blood sugar reading</w:t>
+      </w:r>
+      <w:r>
+        <w:t xml:space="preserve">, I </w:t>
+      </w:r>
+      <w:r>
+        <w:t xml:space="preserve">would </w:t>
+      </w:r>
+      <w:r>
+        <w:t xml:space="preserve">turn my </w:t>
+      </w:r>
+      <w:r>
+        <w:t>P</w:t>
+      </w:r>
+      <w:r>
+        <w:t>i on at night and off in the morning.</w:t>
       </w:r>
     </w:p>
     <w:p>
@@ -1664,7 +2442,13 @@
         <w:t xml:space="preserve">After several months, I realized I had trouble making this a routine and I would often forget to turn it on or off. So, my solution was to leave the Pi running continuously but only allow it to turn on my smart light within set hours (11pm – 7am). I was forced to upgrade to a subscription tier of IFTTT, but </w:t>
       </w:r>
       <w:r>
-        <w:t>I felt it was a worthwhile price for peace of mind.</w:t>
+        <w:t>I felt it was a worthwhile price for</w:t>
+      </w:r>
+      <w:r>
+        <w:t xml:space="preserve"> this</w:t>
+      </w:r>
+      <w:r>
+        <w:t xml:space="preserve"> peace of mind.</w:t>
       </w:r>
     </w:p>
     <w:p>
@@ -1728,7 +2512,7 @@
     </w:p>
     <w:p>
       <w:r>
-        <w:t xml:space="preserve">I realized </w:t>
+        <w:t xml:space="preserve">After a few months I noticed that </w:t>
       </w:r>
       <w:r>
         <w:t xml:space="preserve">the smart lamp, regardless of light strength, </w:t>
@@ -1751,15 +2535,13 @@
         <w:t xml:space="preserve">turn my room’s lights on. </w:t>
       </w:r>
       <w:r>
-        <w:t xml:space="preserve">I bought and am currently using LIFX smart </w:t>
-      </w:r>
-      <w:proofErr w:type="gramStart"/>
-      <w:r>
-        <w:t>bulbs, and</w:t>
-      </w:r>
-      <w:proofErr w:type="gramEnd"/>
-      <w:r>
-        <w:t xml:space="preserve"> have never once slept through the lights in my room turning off.</w:t>
+        <w:t>I bought and am currently using LIFX smart bulbs</w:t>
+      </w:r>
+      <w:r>
+        <w:t xml:space="preserve"> </w:t>
+      </w:r>
+      <w:r>
+        <w:t>and have never once slept through the lights in my room turning off.</w:t>
       </w:r>
     </w:p>
     <w:p>
@@ -1819,10 +2601,22 @@
     </w:p>
     <w:p>
       <w:pPr>
+        <w:rPr>
+          <w:rFonts w:asciiTheme="majorHAnsi" w:eastAsiaTheme="majorEastAsia" w:hAnsiTheme="majorHAnsi" w:cstheme="majorBidi"/>
+          <w:color w:val="2F5496" w:themeColor="accent1" w:themeShade="BF"/>
+          <w:sz w:val="32"/>
+          <w:szCs w:val="32"/>
+        </w:rPr>
+      </w:pPr>
+      <w:r>
+        <w:br w:type="page"/>
+      </w:r>
+    </w:p>
+    <w:p>
+      <w:pPr>
         <w:pStyle w:val="Heading1"/>
       </w:pPr>
       <w:r>
-        <w:lastRenderedPageBreak/>
         <w:t>Portfolio Site</w:t>
       </w:r>
     </w:p>
@@ -1844,12 +2638,24 @@
       </w:r>
       <w:proofErr w:type="spellEnd"/>
       <w:r>
-        <w:t>, wanting to program my own portfolio site from scratch, and wanting to stop paying Weebly $16/month, I decided to create this portfolio site!</w:t>
-      </w:r>
-    </w:p>
-    <w:p>
-      <w:r>
-        <w:t xml:space="preserve">I’m very happy with how it turned out! I programmed the site using HTML and C# (MS </w:t>
+        <w:t>, wanting to program my own portfolio site from scratch, and wanting to stop paying Weebly</w:t>
+      </w:r>
+      <w:r>
+        <w:t xml:space="preserve"> for my old website</w:t>
+      </w:r>
+      <w:r>
+        <w:t>, I decided to create this portfolio site!</w:t>
+      </w:r>
+    </w:p>
+    <w:p>
+      <w:r>
+        <w:t xml:space="preserve">I’m very happy with how it turned out! I programmed </w:t>
+      </w:r>
+      <w:r>
+        <w:t xml:space="preserve">this all </w:t>
+      </w:r>
+      <w:r>
+        <w:t xml:space="preserve">using HTML and C# (MS </w:t>
       </w:r>
       <w:proofErr w:type="spellStart"/>
       <w:r>
@@ -1930,28 +2736,7 @@
     </w:p>
     <w:p>
       <w:r>
-        <w:t xml:space="preserve">Because of how new (and ignored </w:t>
-      </w:r>
-      <w:r>
-        <w:rPr>
-          <mc:AlternateContent>
-            <mc:Choice Requires="w16se"/>
-            <mc:Fallback>
-              <w:rFonts w:ascii="Segoe UI Emoji" w:eastAsia="Segoe UI Emoji" w:hAnsi="Segoe UI Emoji" w:cs="Segoe UI Emoji"/>
-            </mc:Fallback>
-          </mc:AlternateContent>
-        </w:rPr>
-        <mc:AlternateContent>
-          <mc:Choice Requires="w16se">
-            <w16se:symEx w16se:font="Segoe UI Emoji" w16se:char="1F480"/>
-          </mc:Choice>
-          <mc:Fallback>
-            <w:t>💀</w:t>
-          </mc:Fallback>
-        </mc:AlternateContent>
-      </w:r>
-      <w:r>
-        <w:t xml:space="preserve">) </w:t>
+        <w:t xml:space="preserve">Because of how new </w:t>
       </w:r>
       <w:proofErr w:type="spellStart"/>
       <w:r>
@@ -1959,7 +2744,13 @@
       </w:r>
       <w:proofErr w:type="spellEnd"/>
       <w:r>
-        <w:t xml:space="preserve"> is, there aren’t many resources online like forum posts or how-to articles. For the most part, I was just stuck with Microsoft’s and </w:t>
+        <w:t xml:space="preserve"> is, there aren’t </w:t>
+      </w:r>
+      <w:r>
+        <w:t xml:space="preserve">very </w:t>
+      </w:r>
+      <w:r>
+        <w:t xml:space="preserve">many resources online like forum posts or how-to articles. For the most part, I was stuck with Microsoft’s and </w:t>
       </w:r>
       <w:proofErr w:type="spellStart"/>
       <w:r>
@@ -1967,7 +2758,13 @@
       </w:r>
       <w:proofErr w:type="spellEnd"/>
       <w:r>
-        <w:t xml:space="preserve"> documentation. This made debugging niche issues very annoying! Luckily, </w:t>
+        <w:t xml:space="preserve"> documentation. This made debugging niche issues very annoying</w:t>
+      </w:r>
+      <w:r>
+        <w:t xml:space="preserve">. </w:t>
+      </w:r>
+      <w:r>
+        <w:t xml:space="preserve">Luckily, </w:t>
       </w:r>
       <w:proofErr w:type="spellStart"/>
       <w:r>
@@ -1983,15 +2780,36 @@
       </w:r>
       <w:proofErr w:type="spellEnd"/>
       <w:r>
-        <w:t xml:space="preserve"> logic programming as a fallback. For difficult issues it’s possible to solve your issues through </w:t>
+        <w:t xml:space="preserve"> logic programming as a fallback</w:t>
+      </w:r>
+      <w:r>
+        <w:t>!</w:t>
+      </w:r>
+      <w:r>
+        <w:t xml:space="preserve"> For difficult issues it’s possible to </w:t>
+      </w:r>
+      <w:r>
+        <w:t xml:space="preserve">ignore C# and .NET and </w:t>
+      </w:r>
+      <w:r>
+        <w:t xml:space="preserve">solve your issues </w:t>
+      </w:r>
+      <w:r>
+        <w:t>using</w:t>
+      </w:r>
+      <w:r>
+        <w:t xml:space="preserve"> </w:t>
       </w:r>
       <w:proofErr w:type="spellStart"/>
       <w:r>
-        <w:t>html+javascript</w:t>
+        <w:t>javascript</w:t>
       </w:r>
       <w:proofErr w:type="spellEnd"/>
       <w:r>
-        <w:t xml:space="preserve"> tutorials.</w:t>
+        <w:t xml:space="preserve"> resources</w:t>
+      </w:r>
+      <w:r>
+        <w:t>.</w:t>
       </w:r>
     </w:p>
     <w:p>
@@ -2026,12 +2844,29 @@
     </w:p>
     <w:p>
       <w:r>
-        <w:t>The page switching in my site is directional, meaning the animation will play a “slide left” or a “slide right” depending on which direction the destination tab is from the current tab. When a page tab is clicked, a function is called that will set the direction of the animation based on what page the user is currently on.</w:t>
-      </w:r>
-    </w:p>
-    <w:p>
-      <w:r>
-        <w:lastRenderedPageBreak/>
+        <w:t>If you’ve noticed, t</w:t>
+      </w:r>
+      <w:r>
+        <w:t>he page switching in my site is directional</w:t>
+      </w:r>
+      <w:r>
+        <w:t>. T</w:t>
+      </w:r>
+      <w:r>
+        <w:t xml:space="preserve">he </w:t>
+      </w:r>
+      <w:r>
+        <w:t xml:space="preserve">page change </w:t>
+      </w:r>
+      <w:r>
+        <w:t>animation will play a “slide left” or a “slide right” depending on which direction the destination tab is from the current tab. When a page tab is clicked, a function is called that will set the direction of the animation based on what page the user is currently on.</w:t>
+      </w:r>
+    </w:p>
+    <w:p>
+      <w:r>
+        <w:rPr>
+          <w:noProof/>
+        </w:rPr>
         <w:drawing>
           <wp:inline distT="0" distB="0" distL="0" distR="0" wp14:anchorId="4A1B2DEC" wp14:editId="18EED44E">
             <wp:extent cx="4775703" cy="4462629"/>
@@ -2087,12 +2922,15 @@
       </w:r>
       <w:proofErr w:type="spellEnd"/>
       <w:r>
-        <w:t xml:space="preserve"> UI component library!</w:t>
-      </w:r>
-    </w:p>
-    <w:p>
-      <w:r>
-        <w:t xml:space="preserve">I created custom themes for light and dark mode, and utilized a </w:t>
+        <w:t xml:space="preserve"> UI component library</w:t>
+      </w:r>
+      <w:r>
+        <w:t>.</w:t>
+      </w:r>
+    </w:p>
+    <w:p>
+      <w:r>
+        <w:t xml:space="preserve">I created custom themes for light and dark mode and utilized a </w:t>
       </w:r>
       <w:proofErr w:type="spellStart"/>
       <w:r>
@@ -2108,7 +2946,13 @@
       </w:r>
       <w:proofErr w:type="spellEnd"/>
       <w:r>
-        <w:t xml:space="preserve"> components—such as Cards—weren’t affected by theme colors for some reason, so I had to manually adjust their </w:t>
+        <w:t xml:space="preserve"> components—such as Cards—</w:t>
+      </w:r>
+      <w:r>
+        <w:t>didn’t seem to be</w:t>
+      </w:r>
+      <w:r>
+        <w:t xml:space="preserve"> affected by theme colors for some reason, so I had to manually adjust their </w:t>
       </w:r>
       <w:proofErr w:type="spellStart"/>
       <w:r>
@@ -2116,12 +2960,72 @@
       </w:r>
       <w:proofErr w:type="spellEnd"/>
       <w:r>
-        <w:t xml:space="preserve"> properties so they would update correctly. I also added some unique functionality for the page tabs to share the color of their respective pages (which were different colors depending on if dark mode was toggled on/off).</w:t>
-      </w:r>
-    </w:p>
-    <w:p>
-      <w:r>
-        <w:t xml:space="preserve">I wanted the dark mode state of the website to be set on-load to the browser’s dark mode state (light mode users see the light mode site, dark mode users see the dark mode site). Sadly, this issue was unsolvable using C# and ASP.NET! I was forced to implement a small </w:t>
+        <w:t xml:space="preserve"> properties </w:t>
+      </w:r>
+      <w:r>
+        <w:t xml:space="preserve">for them to </w:t>
+      </w:r>
+      <w:r>
+        <w:t xml:space="preserve">update correctly. I also added some unique functionality </w:t>
+      </w:r>
+      <w:r>
+        <w:t xml:space="preserve">to </w:t>
+      </w:r>
+      <w:r>
+        <w:t xml:space="preserve">the page tabs </w:t>
+      </w:r>
+      <w:r>
+        <w:t xml:space="preserve">for them to </w:t>
+      </w:r>
+      <w:r>
+        <w:t xml:space="preserve">share the color of their respective pages (different colors depending on </w:t>
+      </w:r>
+      <w:r>
+        <w:t xml:space="preserve">if </w:t>
+      </w:r>
+      <w:r>
+        <w:t xml:space="preserve">dark mode </w:t>
+      </w:r>
+      <w:r>
+        <w:t xml:space="preserve">was </w:t>
+      </w:r>
+      <w:r>
+        <w:t>on/off).</w:t>
+      </w:r>
+    </w:p>
+    <w:p>
+      <w:r>
+        <w:t xml:space="preserve">I wanted the dark mode state of the website to </w:t>
+      </w:r>
+      <w:r>
+        <w:t xml:space="preserve">be auto-set to </w:t>
+      </w:r>
+      <w:r>
+        <w:t>the browser’s dark mode state (light mode users see the light mode site</w:t>
+      </w:r>
+      <w:r>
+        <w:t xml:space="preserve"> by default</w:t>
+      </w:r>
+      <w:r>
+        <w:t>, dark mode users see the dark mode site</w:t>
+      </w:r>
+      <w:r>
+        <w:t xml:space="preserve"> by default</w:t>
+      </w:r>
+      <w:r>
+        <w:t>). Sadly, this issue was unsolvable using C# and ASP.NET</w:t>
+      </w:r>
+      <w:r>
+        <w:t>…</w:t>
+      </w:r>
+      <w:r>
+        <w:t xml:space="preserve"> I </w:t>
+      </w:r>
+      <w:r>
+        <w:t xml:space="preserve">had </w:t>
+      </w:r>
+      <w:r>
+        <w:t xml:space="preserve">to implement a small </w:t>
       </w:r>
       <w:proofErr w:type="spellStart"/>
       <w:r>
@@ -2129,15 +3033,19 @@
       </w:r>
       <w:proofErr w:type="spellEnd"/>
       <w:r>
-        <w:t xml:space="preserve"> function </w:t>
-      </w:r>
-      <w:proofErr w:type="gramStart"/>
-      <w:r>
-        <w:t>in order to</w:t>
-      </w:r>
-      <w:proofErr w:type="gramEnd"/>
-      <w:r>
-        <w:t xml:space="preserve"> detect the browser’s dark mode state, which I call from a C# method as soon as the website loads.</w:t>
+        <w:t xml:space="preserve"> function to detect the browser’s dark mode state</w:t>
+      </w:r>
+      <w:r>
+        <w:t xml:space="preserve"> and then call that from a </w:t>
+      </w:r>
+      <w:r>
+        <w:t xml:space="preserve">C# method as soon as the </w:t>
+      </w:r>
+      <w:r>
+        <w:t xml:space="preserve">site </w:t>
+      </w:r>
+      <w:r>
+        <w:t>loads.</w:t>
       </w:r>
     </w:p>
     <w:sectPr>
@@ -3040,7 +3948,6 @@
   <w:style w:type="character" w:default="1" w:styleId="DefaultParagraphFont">
     <w:name w:val="Default Paragraph Font"/>
     <w:uiPriority w:val="1"/>
-    <w:semiHidden/>
     <w:unhideWhenUsed/>
   </w:style>
   <w:style w:type="table" w:default="1" w:styleId="TableNormal">

</xml_diff>

<commit_message>
Continuing writeup for Project 9th Monday
</commit_message>
<xml_diff>
--- a/Blazor Portfolio Site/Writeups/Writeup Notes.docx
+++ b/Blazor Portfolio Site/Writeups/Writeup Notes.docx
@@ -758,53 +758,72 @@
     </w:p>
     <w:p>
       <w:r>
-        <w:t>For this game, players interact with the world by speaking into a microphone. We wanted to have natural dialog in the game</w:t>
-      </w:r>
-      <w:r>
-        <w:t xml:space="preserve">: </w:t>
-      </w:r>
-      <w:r>
-        <w:t xml:space="preserve">the player </w:t>
-      </w:r>
-      <w:r>
-        <w:t xml:space="preserve">would </w:t>
-      </w:r>
-      <w:r>
-        <w:t xml:space="preserve">speak as they would </w:t>
+        <w:t>In this game</w:t>
+      </w:r>
+      <w:r>
+        <w:t>, players interact with the world by speaking into a microphone</w:t>
+      </w:r>
+      <w:r>
+        <w:t xml:space="preserve"> with natural speech</w:t>
+      </w:r>
+      <w:r>
+        <w:t xml:space="preserve">. We wanted </w:t>
+      </w:r>
+      <w:r>
+        <w:t xml:space="preserve">the </w:t>
+      </w:r>
+      <w:r>
+        <w:t xml:space="preserve">player </w:t>
+      </w:r>
+      <w:r>
+        <w:t>to talk as they</w:t>
+      </w:r>
+      <w:r>
+        <w:t xml:space="preserve"> would normally</w:t>
+      </w:r>
+      <w:r>
+        <w:t xml:space="preserve"> </w:t>
+      </w:r>
+      <w:r>
+        <w:t xml:space="preserve">and </w:t>
+      </w:r>
+      <w:r>
+        <w:t xml:space="preserve">then have </w:t>
+      </w:r>
+      <w:r>
+        <w:t xml:space="preserve">our systems parse their speech for keywords to determine </w:t>
+      </w:r>
+      <w:r>
+        <w:t>what</w:t>
+      </w:r>
+      <w:r>
+        <w:t xml:space="preserve"> </w:t>
+      </w:r>
+      <w:r>
+        <w:t>action to take.</w:t>
+      </w:r>
+      <w:r>
+        <w:t xml:space="preserve"> We</w:t>
+      </w:r>
+      <w:r>
+        <w:t xml:space="preserve"> </w:t>
       </w:r>
       <w:proofErr w:type="gramStart"/>
       <w:r>
-        <w:t>normally</w:t>
+        <w:t>looked into</w:t>
       </w:r>
       <w:proofErr w:type="gramEnd"/>
       <w:r>
-        <w:t xml:space="preserve"> </w:t>
-      </w:r>
-      <w:r>
-        <w:t xml:space="preserve">and our systems would parse their speech for keywords to determine </w:t>
-      </w:r>
-      <w:r>
-        <w:t xml:space="preserve">what </w:t>
-      </w:r>
-      <w:r>
-        <w:t xml:space="preserve">action to take. </w:t>
-      </w:r>
-      <w:r>
-        <w:t xml:space="preserve">To </w:t>
-      </w:r>
-      <w:r>
-        <w:t xml:space="preserve">accomplish this, </w:t>
-      </w:r>
-      <w:r>
-        <w:t xml:space="preserve">we </w:t>
-      </w:r>
-      <w:proofErr w:type="gramStart"/>
-      <w:r>
-        <w:t>looked into</w:t>
-      </w:r>
-      <w:proofErr w:type="gramEnd"/>
-      <w:r>
-        <w:t xml:space="preserve"> a few different speech-to-text APIs</w:t>
+        <w:t xml:space="preserve"> a few </w:t>
+      </w:r>
+      <w:r>
+        <w:t xml:space="preserve">different </w:t>
+      </w:r>
+      <w:r>
+        <w:t>speech-to-text APIs</w:t>
+      </w:r>
+      <w:r>
+        <w:t xml:space="preserve"> to determine what would work best</w:t>
       </w:r>
       <w:r>
         <w:t>:</w:t>

</xml_diff>

<commit_message>
Added external tools section to Project 9th Monday writeup
</commit_message>
<xml_diff>
--- a/Blazor Portfolio Site/Writeups/Writeup Notes.docx
+++ b/Blazor Portfolio Site/Writeups/Writeup Notes.docx
@@ -14,11 +14,9 @@
       <w:pPr>
         <w:pStyle w:val="Heading1"/>
       </w:pPr>
-      <w:proofErr w:type="spellStart"/>
       <w:r>
         <w:t>Grombcross</w:t>
       </w:r>
-      <w:proofErr w:type="spellEnd"/>
     </w:p>
     <w:p>
       <w:pPr>
@@ -33,15 +31,7 @@
         <w:t>A picross puzzle game made by</w:t>
       </w:r>
       <w:r>
-        <w:t xml:space="preserve"> </w:t>
-      </w:r>
-      <w:proofErr w:type="gramStart"/>
-      <w:r>
-        <w:t>myself</w:t>
-      </w:r>
-      <w:proofErr w:type="gramEnd"/>
-      <w:r>
-        <w:t xml:space="preserve"> and several</w:t>
+        <w:t xml:space="preserve"> myself and several</w:t>
       </w:r>
       <w:r>
         <w:t xml:space="preserve"> Society of Play members themed around Society of Play </w:t>
@@ -102,11 +92,7 @@
         </w:numPr>
       </w:pPr>
       <w:r>
-        <w:t xml:space="preserve">Each puzzle is generated from just a pair of bitmap images: one </w:t>
-      </w:r>
-      <w:proofErr w:type="spellStart"/>
-      <w:r>
-        <w:t>black</w:t>
+        <w:t>Each puzzle is generated from just a pair of bitmap images: one black</w:t>
       </w:r>
       <w:r>
         <w:t>+</w:t>
@@ -114,7 +100,6 @@
       <w:r>
         <w:t>white</w:t>
       </w:r>
-      <w:proofErr w:type="spellEnd"/>
       <w:r>
         <w:t xml:space="preserve"> (generation image)</w:t>
       </w:r>
@@ -184,13 +169,8 @@
       <w:r>
         <w:t xml:space="preserve">pixels of the </w:t>
       </w:r>
-      <w:proofErr w:type="spellStart"/>
-      <w:r>
-        <w:t>black+white</w:t>
-      </w:r>
-      <w:proofErr w:type="spellEnd"/>
-      <w:r>
-        <w:t xml:space="preserve"> </w:t>
+      <w:r>
+        <w:t xml:space="preserve">black+white </w:t>
       </w:r>
       <w:r>
         <w:t xml:space="preserve">generation image </w:t>
@@ -205,15 +185,7 @@
         <w:t xml:space="preserve">a </w:t>
       </w:r>
       <w:r>
-        <w:t xml:space="preserve">2D </w:t>
-      </w:r>
-      <w:proofErr w:type="spellStart"/>
-      <w:r>
-        <w:t>boolean</w:t>
-      </w:r>
-      <w:proofErr w:type="spellEnd"/>
-      <w:r>
-        <w:t xml:space="preserve"> array </w:t>
+        <w:t xml:space="preserve">2D boolean array </w:t>
       </w:r>
       <w:r>
         <w:t xml:space="preserve">representing the </w:t>
@@ -237,15 +209,7 @@
         </w:numPr>
       </w:pPr>
       <w:r>
-        <w:t xml:space="preserve">When a puzzle is selected by the user to play, this 2D </w:t>
-      </w:r>
-      <w:proofErr w:type="spellStart"/>
-      <w:r>
-        <w:t>boolean</w:t>
-      </w:r>
-      <w:proofErr w:type="spellEnd"/>
-      <w:r>
-        <w:t xml:space="preserve"> array is sent as an argument to the game view to generate a game </w:t>
+        <w:t xml:space="preserve">When a puzzle is selected by the user to play, this 2D boolean array is sent as an argument to the game view to generate a game </w:t>
       </w:r>
       <w:r>
         <w:t xml:space="preserve">board with </w:t>
@@ -311,15 +275,7 @@
     </w:p>
     <w:p>
       <w:r>
-        <w:t xml:space="preserve">The save data is formatted as a dictionary and saved into a </w:t>
-      </w:r>
-      <w:proofErr w:type="spellStart"/>
-      <w:r>
-        <w:t>json</w:t>
-      </w:r>
-      <w:proofErr w:type="spellEnd"/>
-      <w:r>
-        <w:t xml:space="preserve"> file</w:t>
+        <w:t>The save data is formatted as a dictionary and saved into a json file</w:t>
       </w:r>
       <w:r>
         <w:t xml:space="preserve">. </w:t>
@@ -331,13 +287,8 @@
         <w:t xml:space="preserve">dictionary’s </w:t>
       </w:r>
       <w:r>
-        <w:t>key is the puzzle name (string</w:t>
-      </w:r>
-      <w:proofErr w:type="gramStart"/>
-      <w:r>
-        <w:t>)</w:t>
-      </w:r>
-      <w:proofErr w:type="gramEnd"/>
+        <w:t>key is the puzzle name (string)</w:t>
+      </w:r>
       <w:r>
         <w:t xml:space="preserve"> and </w:t>
       </w:r>
@@ -360,15 +311,7 @@
         <w:t xml:space="preserve">state </w:t>
       </w:r>
       <w:r>
-        <w:t>(</w:t>
-      </w:r>
-      <w:proofErr w:type="spellStart"/>
-      <w:r>
-        <w:t>boolean</w:t>
-      </w:r>
-      <w:proofErr w:type="spellEnd"/>
-      <w:r>
-        <w:t>)</w:t>
+        <w:t>(boolean)</w:t>
       </w:r>
       <w:r>
         <w:t>.</w:t>
@@ -409,15 +352,7 @@
         <w:t>any puzzle save data found</w:t>
       </w:r>
       <w:r>
-        <w:t xml:space="preserve"> in the </w:t>
-      </w:r>
-      <w:proofErr w:type="spellStart"/>
-      <w:r>
-        <w:t>json</w:t>
-      </w:r>
-      <w:proofErr w:type="spellEnd"/>
-      <w:r>
-        <w:t xml:space="preserve"> file </w:t>
+        <w:t xml:space="preserve"> in the json file </w:t>
       </w:r>
       <w:r>
         <w:t xml:space="preserve">without a matching puzzle </w:t>
@@ -465,15 +400,7 @@
         <w:t>to</w:t>
       </w:r>
       <w:r>
-        <w:t xml:space="preserve"> the </w:t>
-      </w:r>
-      <w:proofErr w:type="spellStart"/>
-      <w:r>
-        <w:t>json</w:t>
-      </w:r>
-      <w:proofErr w:type="spellEnd"/>
-      <w:r>
-        <w:t xml:space="preserve"> file.</w:t>
+        <w:t xml:space="preserve"> the json file.</w:t>
       </w:r>
       <w:r>
         <w:t xml:space="preserve"> So, p</w:t>
@@ -591,13 +518,8 @@
       <w:r>
         <w:t>-</w:t>
       </w:r>
-      <w:proofErr w:type="gramStart"/>
-      <w:r>
-        <w:t>calculated</w:t>
-      </w:r>
-      <w:proofErr w:type="gramEnd"/>
-      <w:r>
-        <w:t xml:space="preserve"> and the board is re-rendered each time the window is resized via a function that listens for the window resized event.</w:t>
+      <w:r>
+        <w:t>calculated and the board is re-rendered each time the window is resized via a function that listens for the window resized event.</w:t>
       </w:r>
       <w:r>
         <w:br w:type="page"/>
@@ -669,29 +591,13 @@
         <w:t xml:space="preserve">engineer. </w:t>
       </w:r>
       <w:r>
-        <w:t xml:space="preserve">Game utilized the </w:t>
-      </w:r>
-      <w:proofErr w:type="spellStart"/>
-      <w:r>
-        <w:t>Wwise</w:t>
-      </w:r>
-      <w:proofErr w:type="spellEnd"/>
-      <w:r>
-        <w:t xml:space="preserve"> audio engine to handle audio </w:t>
-      </w:r>
-      <w:proofErr w:type="spellStart"/>
-      <w:r>
-        <w:t>clip</w:t>
+        <w:t>Game utilized the Wwise audio engine to handle audio clip</w:t>
       </w:r>
       <w:r>
         <w:t>+</w:t>
       </w:r>
       <w:r>
-        <w:t>pitch</w:t>
-      </w:r>
-      <w:proofErr w:type="spellEnd"/>
-      <w:r>
-        <w:t xml:space="preserve"> randomization and</w:t>
+        <w:t>pitch randomization and</w:t>
       </w:r>
       <w:r>
         <w:t xml:space="preserve"> to handle</w:t>
@@ -808,13 +714,8 @@
       <w:r>
         <w:t xml:space="preserve"> </w:t>
       </w:r>
-      <w:proofErr w:type="gramStart"/>
-      <w:r>
-        <w:t>looked into</w:t>
-      </w:r>
-      <w:proofErr w:type="gramEnd"/>
-      <w:r>
-        <w:t xml:space="preserve"> a few </w:t>
+      <w:r>
+        <w:t xml:space="preserve">looked into a few </w:t>
       </w:r>
       <w:r>
         <w:t xml:space="preserve">different </w:t>
@@ -850,15 +751,7 @@
         <w:t xml:space="preserve"> speech-to-text</w:t>
       </w:r>
       <w:r>
-        <w:t xml:space="preserve"> APIs. </w:t>
-      </w:r>
-      <w:proofErr w:type="gramStart"/>
-      <w:r>
-        <w:t>All of</w:t>
-      </w:r>
-      <w:proofErr w:type="gramEnd"/>
-      <w:r>
-        <w:t xml:space="preserve"> the ones we could find on the Unity asset store and elsewhere were paid assets, so we instantly ruled this out as an option </w:t>
+        <w:t xml:space="preserve"> APIs. All of the ones we could find on the Unity asset store and elsewhere were paid assets, so we instantly ruled this out as an option </w:t>
       </w:r>
       <w:r>
         <w:t xml:space="preserve">because </w:t>
@@ -905,13 +798,8 @@
       <w:r>
         <w:t xml:space="preserve">incredibly </w:t>
       </w:r>
-      <w:proofErr w:type="gramStart"/>
-      <w:r>
-        <w:t>fast, but</w:t>
-      </w:r>
-      <w:proofErr w:type="gramEnd"/>
-      <w:r>
-        <w:t xml:space="preserve"> had </w:t>
+      <w:r>
+        <w:t xml:space="preserve">fast, but had </w:t>
       </w:r>
       <w:r>
         <w:t xml:space="preserve">a deal-breaking </w:t>
@@ -977,24 +865,252 @@
         <w:t>;</w:t>
       </w:r>
       <w:r>
+        <w:t xml:space="preserve"> but</w:t>
+      </w:r>
+      <w:r>
+        <w:t>,</w:t>
+      </w:r>
+      <w:r>
+        <w:t xml:space="preserve"> we considered those acceptable drawbacks considering everything else worked perfectly</w:t>
+      </w:r>
+      <w:r>
+        <w:t xml:space="preserve"> and decided to use it</w:t>
+      </w:r>
+      <w:r>
+        <w:t>!</w:t>
+      </w:r>
+    </w:p>
+    <w:p>
+      <w:pPr>
+        <w:pStyle w:val="Heading2"/>
+      </w:pPr>
+      <w:r>
+        <w:t>Organizing a Multi-Talented Team</w:t>
+      </w:r>
+    </w:p>
+    <w:p>
+      <w:r>
+        <w:t xml:space="preserve">I was </w:t>
+      </w:r>
+      <w:r>
+        <w:t xml:space="preserve">the </w:t>
+      </w:r>
+      <w:r>
+        <w:t xml:space="preserve">team lead for this project and there was a lot of communication </w:t>
+      </w:r>
+      <w:r>
+        <w:t xml:space="preserve">and organization required </w:t>
+      </w:r>
+      <w:r>
+        <w:t xml:space="preserve">from me </w:t>
+      </w:r>
+      <w:r>
+        <w:t xml:space="preserve">for us to complete such a </w:t>
+      </w:r>
+      <w:r>
+        <w:t xml:space="preserve">unique </w:t>
+      </w:r>
+      <w:r>
+        <w:t>game</w:t>
+      </w:r>
+      <w:r>
+        <w:t xml:space="preserve"> within only 10 days</w:t>
+      </w:r>
+      <w:r>
+        <w:t>!</w:t>
+      </w:r>
+    </w:p>
+    <w:p>
+      <w:r>
+        <w:t>I had multiple meetings with the two writers to determine what type of story would be feasible to do in jam time</w:t>
+      </w:r>
+      <w:r>
+        <w:t xml:space="preserve"> and also what would be possible </w:t>
+      </w:r>
+      <w:r>
+        <w:t xml:space="preserve">given </w:t>
+      </w:r>
+      <w:r>
+        <w:t xml:space="preserve">our </w:t>
+      </w:r>
+      <w:r>
+        <w:t xml:space="preserve">unconventional game </w:t>
+      </w:r>
+      <w:r>
+        <w:t xml:space="preserve">format of no visuals and player </w:t>
+      </w:r>
+      <w:r>
+        <w:t xml:space="preserve">interaction done through </w:t>
+      </w:r>
+      <w:r>
+        <w:t>speech. There were a lot of unique writing challenges with our format, such as making it obvious what choices the player ha</w:t>
+      </w:r>
+      <w:r>
+        <w:t>d</w:t>
+      </w:r>
+      <w:r>
+        <w:t xml:space="preserve"> available at a given time and also making it clear when a player’s choice isn’t valid.</w:t>
+      </w:r>
+      <w:r>
+        <w:t xml:space="preserve"> As the one who knew the limitations of our technology, I had to constantly communicate with the writers and review their work to ensure the interactions would be possible with our format.</w:t>
+      </w:r>
+    </w:p>
+    <w:p>
+      <w:r>
+        <w:t>I had a few meetings with our audio engineer to teach him how to use the Wwise audio engine</w:t>
+      </w:r>
+      <w:r>
+        <w:t xml:space="preserve"> (</w:t>
+      </w:r>
+      <w:r>
+        <w:t>I had previously used it for another game projec</w:t>
+      </w:r>
+      <w:r>
+        <w:t xml:space="preserve">t). </w:t>
+      </w:r>
+      <w:r>
+        <w:t>I showed him how to import audio assets, apply effects, create sequences, and expose audio events for invocation in Unity scripts.</w:t>
+      </w:r>
+      <w:r>
+        <w:t xml:space="preserve"> The audio in our game was incredibly important since it was the sole source of feedback the player got from game world, and everything audio-related came out great!</w:t>
+      </w:r>
+    </w:p>
+    <w:p>
+      <w:r>
+        <w:t xml:space="preserve">I created an asset list and a gantt chart for the team to clearly communicate </w:t>
+      </w:r>
+      <w:r>
+        <w:t xml:space="preserve">the </w:t>
+      </w:r>
+      <w:r>
+        <w:t xml:space="preserve">assets required </w:t>
+      </w:r>
+      <w:r>
+        <w:t xml:space="preserve">from each team member </w:t>
+      </w:r>
+      <w:r>
+        <w:t>and the production timeline. This was actively followed and updated by team members and it proved useful as our game was completed on-time.</w:t>
+      </w:r>
+    </w:p>
+    <w:p>
+      <w:pPr>
+        <w:pStyle w:val="Heading2"/>
+      </w:pPr>
+      <w:r>
+        <w:t xml:space="preserve">Utilizing External Tools </w:t>
+      </w:r>
+      <w:r>
+        <w:t>(</w:t>
+      </w:r>
+      <w:r>
+        <w:t>Ink and Wwise</w:t>
+      </w:r>
+      <w:r>
+        <w:t>)</w:t>
+      </w:r>
+    </w:p>
+    <w:p>
+      <w:r>
+        <w:t xml:space="preserve">We used Ink to handle story progression and branching logic. A C# script runs through our story’s Ink file line by line, and uses Ink tags to invoke the relevant audio events (such as dialog lines, sound effect cues, and ambience changes when </w:t>
+      </w:r>
+      <w:r>
+        <w:lastRenderedPageBreak/>
+        <w:t xml:space="preserve">entering new locations) </w:t>
+      </w:r>
+      <w:r>
+        <w:t>within Wwise</w:t>
+      </w:r>
+      <w:r>
+        <w:t xml:space="preserve">. A big benefit of having integrated a writing tool into our Unity game was that our writer only needed to update </w:t>
+      </w:r>
+      <w:r>
+        <w:t>his</w:t>
+      </w:r>
+      <w:r>
+        <w:t xml:space="preserve"> Ink file </w:t>
+      </w:r>
+      <w:r>
+        <w:t xml:space="preserve">in order </w:t>
+      </w:r>
+      <w:r>
+        <w:t>to make changes to the story</w:t>
+      </w:r>
+      <w:r>
+        <w:t xml:space="preserve"> in-game (no need to touch the codebase or consider implementation).</w:t>
+      </w:r>
+    </w:p>
+    <w:p>
+      <w:pPr>
+        <w:rPr>
+          <w:sz w:val="26"/>
+          <w:szCs w:val="26"/>
+        </w:rPr>
+      </w:pPr>
+      <w:r>
+        <w:t xml:space="preserve">We </w:t>
+      </w:r>
+      <w:r>
+        <w:t xml:space="preserve">also </w:t>
+      </w:r>
+      <w:r>
+        <w:t xml:space="preserve">used the Wwise audio engine to </w:t>
+      </w:r>
+      <w:r>
+        <w:t xml:space="preserve">provide powerful audio functionality such as </w:t>
+      </w:r>
+      <w:r>
+        <w:t xml:space="preserve">audio crossfading, pitch+clip randomization, and sequencing. </w:t>
+      </w:r>
+      <w:r>
+        <w:t xml:space="preserve">Integrating an external audio program made work </w:t>
+      </w:r>
+      <w:r>
+        <w:t xml:space="preserve">simpler for </w:t>
+      </w:r>
+      <w:r>
+        <w:t xml:space="preserve">our audio engineer (didn’t need to </w:t>
+      </w:r>
+      <w:r>
+        <w:t xml:space="preserve">consider </w:t>
+      </w:r>
+      <w:r>
+        <w:t xml:space="preserve">audio implementation) </w:t>
+      </w:r>
+      <w:r>
+        <w:t xml:space="preserve">and </w:t>
+      </w:r>
+      <w:r>
+        <w:t>lowered the likelihood of</w:t>
+      </w:r>
+      <w:r>
         <w:t xml:space="preserve"> </w:t>
       </w:r>
-      <w:proofErr w:type="gramStart"/>
-      <w:r>
-        <w:t>but</w:t>
-      </w:r>
-      <w:r>
-        <w:t>,</w:t>
-      </w:r>
-      <w:proofErr w:type="gramEnd"/>
-      <w:r>
-        <w:t xml:space="preserve"> we considered those acceptable drawbacks considering everything else worked perfectly</w:t>
-      </w:r>
-      <w:r>
-        <w:t xml:space="preserve"> and decided to use it</w:t>
-      </w:r>
-      <w:r>
-        <w:t>!</w:t>
+      <w:r>
+        <w:t>merge</w:t>
+      </w:r>
+      <w:r>
+        <w:t xml:space="preserve"> </w:t>
+      </w:r>
+      <w:r>
+        <w:t>conflicts (programming team and audio team would</w:t>
+      </w:r>
+      <w:r>
+        <w:t xml:space="preserve"> never </w:t>
+      </w:r>
+      <w:r>
+        <w:t>need to touch the same files).</w:t>
+      </w:r>
+      <w:r>
+        <w:br w:type="page"/>
+      </w:r>
+    </w:p>
+    <w:p>
+      <w:pPr>
+        <w:pStyle w:val="Heading1"/>
+      </w:pPr>
+      <w:r>
+        <w:lastRenderedPageBreak/>
+        <w:t>Pizza Delivery Bagel</w:t>
       </w:r>
     </w:p>
     <w:p>
@@ -1002,110 +1118,311 @@
         <w:pStyle w:val="Heading2"/>
       </w:pPr>
       <w:r>
-        <w:t>Organizing a Multi-Talented Team</w:t>
-      </w:r>
-    </w:p>
-    <w:p>
-      <w:r>
-        <w:t xml:space="preserve">I was </w:t>
-      </w:r>
-      <w:r>
-        <w:t xml:space="preserve">the </w:t>
-      </w:r>
-      <w:r>
-        <w:t xml:space="preserve">team lead for this project and there was a lot of communication </w:t>
-      </w:r>
-      <w:r>
-        <w:t xml:space="preserve">and organization required </w:t>
-      </w:r>
-      <w:r>
-        <w:t xml:space="preserve">from me </w:t>
-      </w:r>
-      <w:r>
-        <w:t xml:space="preserve">for us to complete such a </w:t>
-      </w:r>
-      <w:r>
-        <w:t xml:space="preserve">unique </w:t>
-      </w:r>
-      <w:r>
-        <w:t>game</w:t>
-      </w:r>
-      <w:r>
-        <w:t xml:space="preserve"> within only 10 days</w:t>
-      </w:r>
-      <w:r>
-        <w:t>!</w:t>
-      </w:r>
-    </w:p>
-    <w:p>
-      <w:r>
-        <w:t>I had multiple meetings with the two writers to determine what type of story would be feasible to do in jam time</w:t>
+        <w:t>Overview</w:t>
+      </w:r>
+    </w:p>
+    <w:p>
+      <w:r>
+        <w:t>A chaotic action-arcade game about delivering as many pizzas as possible before inevitably getting</w:t>
+      </w:r>
+      <w:r>
+        <w:t xml:space="preserve"> fired</w:t>
+      </w:r>
+      <w:r>
+        <w:t>.</w:t>
+      </w:r>
+    </w:p>
+    <w:p>
+      <w:r>
+        <w:t>I developed this game entirely by myself (programming, game design, art, sound effects, music</w:t>
+      </w:r>
+      <w:r>
+        <w:t>, etc.</w:t>
+      </w:r>
+      <w:r>
+        <w:t xml:space="preserve">) in my free time </w:t>
+      </w:r>
+      <w:r>
+        <w:t>over</w:t>
+      </w:r>
+      <w:r>
+        <w:t xml:space="preserve"> 1.5 years. I used this game as an opportunity to learn various things: implementing game audio through the Wwise audio engine, mobile game development, cross-platform development, cloud saving, tools development, and </w:t>
+      </w:r>
+      <w:r>
+        <w:t>seeing a project through to completion</w:t>
+      </w:r>
+      <w:r>
+        <w:t>.</w:t>
+      </w:r>
+    </w:p>
+    <w:p>
+      <w:r>
+        <w:t>The game took as long as it did as a result of me being a full-time student</w:t>
+      </w:r>
+      <w:r>
+        <w:t xml:space="preserve"> and</w:t>
       </w:r>
       <w:r>
         <w:t xml:space="preserve"> </w:t>
       </w:r>
-      <w:proofErr w:type="gramStart"/>
-      <w:r>
-        <w:t>and also</w:t>
-      </w:r>
-      <w:proofErr w:type="gramEnd"/>
-      <w:r>
-        <w:t xml:space="preserve"> what would be possible </w:t>
-      </w:r>
-      <w:r>
-        <w:t xml:space="preserve">given </w:t>
-      </w:r>
-      <w:r>
-        <w:t xml:space="preserve">our </w:t>
-      </w:r>
-      <w:r>
-        <w:t xml:space="preserve">unconventional game </w:t>
-      </w:r>
-      <w:r>
-        <w:t xml:space="preserve">format of no visuals and player </w:t>
-      </w:r>
-      <w:r>
-        <w:t xml:space="preserve">interaction done through </w:t>
-      </w:r>
-      <w:r>
-        <w:t>speech. There were a lot of unique writing challenges with our format, such as making it obvious what choices the player ha</w:t>
-      </w:r>
-      <w:r>
-        <w:t>d</w:t>
-      </w:r>
-      <w:r>
-        <w:t xml:space="preserve"> available at a given time and also making it clear when a player’s choice isn’t valid.</w:t>
-      </w:r>
-      <w:r>
-        <w:t xml:space="preserve"> As the one who knew the limitations of our technology, I had to constantly communicate with the writers and review their work to ensure the interactions would be possible with our format.</w:t>
-      </w:r>
-    </w:p>
-    <w:p>
-      <w:r>
-        <w:t xml:space="preserve">I had a few meetings with our audio engineer to teach him how to use the </w:t>
-      </w:r>
-      <w:proofErr w:type="spellStart"/>
-      <w:r>
-        <w:t>Wwise</w:t>
-      </w:r>
-      <w:proofErr w:type="spellEnd"/>
-      <w:r>
-        <w:t xml:space="preserve"> audio engine</w:t>
-      </w:r>
-      <w:r>
-        <w:t xml:space="preserve"> (</w:t>
-      </w:r>
-      <w:r>
-        <w:t>I had previously used it for another game projec</w:t>
-      </w:r>
-      <w:r>
-        <w:t xml:space="preserve">t). </w:t>
-      </w:r>
-      <w:r>
-        <w:t>I showed him how to import audio assets, apply effects, create sequences, and expose audio events for invocation in Unity scripts.</w:t>
-      </w:r>
-      <w:r>
-        <w:t xml:space="preserve"> The audio in our game was incredibly important since it was the sole source of feedback the player got from game world, and everything audio-related came out great!</w:t>
+      <w:r>
+        <w:t xml:space="preserve">the game’s </w:t>
+      </w:r>
+      <w:r>
+        <w:t>development overlapping with two summer internships</w:t>
+      </w:r>
+      <w:r>
+        <w:t xml:space="preserve"> and </w:t>
+      </w:r>
+      <w:r>
+        <w:t xml:space="preserve">a few </w:t>
+      </w:r>
+      <w:r>
+        <w:t>game jams</w:t>
+      </w:r>
+      <w:r>
+        <w:t>.</w:t>
+      </w:r>
+    </w:p>
+    <w:p>
+      <w:pPr>
+        <w:pStyle w:val="Heading2"/>
+      </w:pPr>
+      <w:r>
+        <w:t>Simultaneous Android and PC Development (Support different controllers and different playstyles)</w:t>
+      </w:r>
+    </w:p>
+    <w:p>
+      <w:r>
+        <w:t xml:space="preserve">Pizza Delivery Bagel supports multiple different control schemes: keyboard, touch, gamepad, and arcade cabinet. When starting </w:t>
+      </w:r>
+      <w:r>
+        <w:t>the</w:t>
+      </w:r>
+      <w:r>
+        <w:t xml:space="preserve"> game, the control scheme is set based on the detected platform.</w:t>
+      </w:r>
+    </w:p>
+    <w:p>
+      <w:r>
+        <w:t>If playing on PC, the keyboard and gamepad control schemes can be</w:t>
+      </w:r>
+      <w:r>
+        <w:t xml:space="preserve"> switched</w:t>
+      </w:r>
+      <w:r>
+        <w:t xml:space="preserve"> </w:t>
+      </w:r>
+      <w:r>
+        <w:t xml:space="preserve">between </w:t>
+      </w:r>
+      <w:r>
+        <w:t>mid-game.</w:t>
+      </w:r>
+    </w:p>
+    <w:p>
+      <w:r>
+        <w:t>Depending on the control scheme, some</w:t>
+      </w:r>
+      <w:r>
+        <w:t xml:space="preserve"> player controller</w:t>
+      </w:r>
+      <w:r>
+        <w:t xml:space="preserve"> adjustments are made to improve game feel.</w:t>
+      </w:r>
+    </w:p>
+    <w:p>
+      <w:pPr>
+        <w:pStyle w:val="ListParagraph"/>
+        <w:numPr>
+          <w:ilvl w:val="0"/>
+          <w:numId w:val="2"/>
+        </w:numPr>
+      </w:pPr>
+      <w:r>
+        <w:t>Ex. When playing with a physical or virtual joystick: wall grinding detection is more sensitive</w:t>
+      </w:r>
+      <w:r>
+        <w:t xml:space="preserve">. This is because the wall-grinding speed boost is most effective when moving into a wall at a 45 degree angle, which is easiest to </w:t>
+      </w:r>
+      <w:r>
+        <w:t xml:space="preserve">reliably </w:t>
+      </w:r>
+      <w:r>
+        <w:t xml:space="preserve">do </w:t>
+      </w:r>
+      <w:r>
+        <w:t xml:space="preserve">with </w:t>
+      </w:r>
+      <w:r>
+        <w:t>keyboard directional arrows.</w:t>
+      </w:r>
+    </w:p>
+    <w:p>
+      <w:pPr>
+        <w:pStyle w:val="ListParagraph"/>
+        <w:numPr>
+          <w:ilvl w:val="0"/>
+          <w:numId w:val="2"/>
+        </w:numPr>
+      </w:pPr>
+      <w:r>
+        <w:t xml:space="preserve">Ex. </w:t>
+      </w:r>
+      <w:r>
+        <w:t>When playing on a PC with a gamepad</w:t>
+      </w:r>
+      <w:r>
+        <w:t>:</w:t>
+      </w:r>
+      <w:r>
+        <w:t xml:space="preserve"> car acceleration and deacceleration are mapped to </w:t>
+      </w:r>
+      <w:r>
+        <w:t xml:space="preserve">the triggers </w:t>
+      </w:r>
+      <w:r>
+        <w:t xml:space="preserve">rather than to the up and down </w:t>
+      </w:r>
+      <w:r>
+        <w:t xml:space="preserve">movement </w:t>
+      </w:r>
+      <w:r>
+        <w:t xml:space="preserve">directions. </w:t>
+      </w:r>
+      <w:r>
+        <w:t>On keyboard it’s fun to control the car entirely with the arrow keys, but on a joystick or d-pad it doesn’t feel natural.</w:t>
+      </w:r>
+    </w:p>
+    <w:p>
+      <w:pPr>
+        <w:pStyle w:val="ListParagraph"/>
+        <w:numPr>
+          <w:ilvl w:val="0"/>
+          <w:numId w:val="2"/>
+        </w:numPr>
+      </w:pPr>
+      <w:r>
+        <w:t xml:space="preserve">Ex. </w:t>
+      </w:r>
+      <w:r>
+        <w:t>When playing on mobile</w:t>
+      </w:r>
+      <w:r>
+        <w:t>: tank controls aren’t an option in the settings</w:t>
+      </w:r>
+      <w:r>
+        <w:t xml:space="preserve">. </w:t>
+      </w:r>
+      <w:r>
+        <w:t>T</w:t>
+      </w:r>
+      <w:r>
+        <w:t xml:space="preserve">he tank controls </w:t>
+      </w:r>
+      <w:r>
+        <w:t>feel</w:t>
+      </w:r>
+      <w:r>
+        <w:t xml:space="preserve"> too awkward and unforgiving on a touchscreen</w:t>
+      </w:r>
+      <w:r>
+        <w:t>, so they’re made exclusive to the PC and arcade cabinet versions</w:t>
+      </w:r>
+      <w:r>
+        <w:t>.</w:t>
+      </w:r>
+    </w:p>
+    <w:p>
+      <w:pPr>
+        <w:pStyle w:val="Heading2"/>
+      </w:pPr>
+      <w:r>
+        <w:t>Object Pooling</w:t>
+      </w:r>
+    </w:p>
+    <w:p>
+      <w:r>
+        <w:t>I u</w:t>
+      </w:r>
+      <w:r>
+        <w:t>tilized object pooling to minimize garbage collection and improve performance</w:t>
+      </w:r>
+      <w:r>
+        <w:t>.</w:t>
+      </w:r>
+      <w:r>
+        <w:t xml:space="preserve"> Nothing is destroyed or creating while playing the game</w:t>
+      </w:r>
+      <w:r>
+        <w:t xml:space="preserve">. </w:t>
+      </w:r>
+      <w:r>
+        <w:t>Instead, all objects are created at the start of the game and disabled, enabled, and re-positioned over time as needed</w:t>
+      </w:r>
+      <w:r>
+        <w:t>.</w:t>
+      </w:r>
+    </w:p>
+    <w:p>
+      <w:pPr>
+        <w:pStyle w:val="Heading2"/>
+      </w:pPr>
+      <w:r>
+        <w:t>Development Tools</w:t>
+      </w:r>
+    </w:p>
+    <w:p>
+      <w:r>
+        <w:t>I created some custom inspectors with debugging shortcuts.</w:t>
+      </w:r>
+    </w:p>
+    <w:p>
+      <w:r>
+        <w:t>I implemented an i</w:t>
+      </w:r>
+      <w:r>
+        <w:t xml:space="preserve">n-game terminal for </w:t>
+      </w:r>
+      <w:r>
+        <w:t xml:space="preserve">executing </w:t>
+      </w:r>
+      <w:r>
+        <w:t>debug commands.</w:t>
+      </w:r>
+      <w:r>
+        <w:t xml:space="preserve"> </w:t>
+      </w:r>
+      <w:r>
+        <w:t xml:space="preserve">I </w:t>
+      </w:r>
+      <w:r>
+        <w:t xml:space="preserve">used </w:t>
+      </w:r>
+      <w:r>
+        <w:t>a 3rd party terminal because it provided all the utility</w:t>
+      </w:r>
+      <w:r>
+        <w:t xml:space="preserve"> I needed</w:t>
+      </w:r>
+      <w:r>
+        <w:t xml:space="preserve"> and saved time.</w:t>
+      </w:r>
+    </w:p>
+    <w:p>
+      <w:pPr>
+        <w:pStyle w:val="Heading2"/>
+      </w:pPr>
+      <w:r>
+        <w:t>Presentation Skills</w:t>
+      </w:r>
+    </w:p>
+    <w:p>
+      <w:r>
+        <w:t>I p</w:t>
+      </w:r>
+      <w:r>
+        <w:t>resented progress updates regularly during weekly discord game showcase events. Presented game at two local game conventions for playtesting and feedback.</w:t>
       </w:r>
     </w:p>
     <w:p>
@@ -1118,37 +1435,6 @@
         </w:rPr>
       </w:pPr>
       <w:r>
-        <w:t xml:space="preserve">I created an asset list and a </w:t>
-      </w:r>
-      <w:proofErr w:type="spellStart"/>
-      <w:r>
-        <w:t>gantt</w:t>
-      </w:r>
-      <w:proofErr w:type="spellEnd"/>
-      <w:r>
-        <w:t xml:space="preserve"> chart for the team to clearly communicate </w:t>
-      </w:r>
-      <w:r>
-        <w:t xml:space="preserve">the </w:t>
-      </w:r>
-      <w:r>
-        <w:t xml:space="preserve">assets required </w:t>
-      </w:r>
-      <w:r>
-        <w:t xml:space="preserve">from each team member </w:t>
-      </w:r>
-      <w:r>
-        <w:t xml:space="preserve">and the production timeline. This was actively followed and updated by team </w:t>
-      </w:r>
-      <w:proofErr w:type="gramStart"/>
-      <w:r>
-        <w:t>members</w:t>
-      </w:r>
-      <w:proofErr w:type="gramEnd"/>
-      <w:r>
-        <w:t xml:space="preserve"> and it proved useful as our game was completed on-time.</w:t>
-      </w:r>
-      <w:r>
         <w:br w:type="page"/>
       </w:r>
     </w:p>
@@ -1158,7 +1444,7 @@
       </w:pPr>
       <w:r>
         <w:lastRenderedPageBreak/>
-        <w:t>Pizza Delivery Bagel</w:t>
+        <w:t>The Eaterer</w:t>
       </w:r>
     </w:p>
     <w:p>
@@ -1171,330 +1457,119 @@
     </w:p>
     <w:p>
       <w:r>
-        <w:t>A chaotic action-arcade game about delivering as many pizzas as possible before inevitably getting</w:t>
-      </w:r>
-      <w:r>
-        <w:t xml:space="preserve"> fired</w:t>
+        <w:t>A first-person horror</w:t>
+      </w:r>
+      <w:r>
+        <w:t xml:space="preserve"> action</w:t>
+      </w:r>
+      <w:r>
+        <w:t xml:space="preserve"> game </w:t>
+      </w:r>
+      <w:r>
+        <w:t xml:space="preserve">about avoiding unhealthy lifestyle choices. </w:t>
+      </w:r>
+      <w:r>
+        <w:t>The player is chased</w:t>
+      </w:r>
+      <w:r>
+        <w:t xml:space="preserve"> by a fat blob—known as The Eaterer—through </w:t>
+      </w:r>
+      <w:r>
+        <w:t>a series of pizza box mazes. If the player isn’t able to make the correct lifestyle choices, they become an “Eaterer” themselves…</w:t>
+      </w:r>
+    </w:p>
+    <w:p>
+      <w:r>
+        <w:t>I developed this game during the start of quarantine in 2020 with a classmate. This was my first Unity 3D game and my first non-solo programming project.</w:t>
+      </w:r>
+      <w:r>
+        <w:t xml:space="preserve"> Us two had</w:t>
+      </w:r>
+      <w:r>
+        <w:t xml:space="preserve"> originally planned to publish the game onto the Steam marketplace, but design disagreements between us </w:t>
+      </w:r>
+      <w:r>
+        <w:t xml:space="preserve">eventually </w:t>
+      </w:r>
+      <w:r>
+        <w:t xml:space="preserve">cut the development short. We were able to compromise on a scaled-back idea for the game and </w:t>
+      </w:r>
+      <w:r>
+        <w:t xml:space="preserve">eventually </w:t>
+      </w:r>
+      <w:r>
+        <w:t xml:space="preserve">released it for free </w:t>
+      </w:r>
+      <w:r>
+        <w:t xml:space="preserve">on </w:t>
+      </w:r>
+      <w:r>
+        <w:t>Itch.io.</w:t>
+      </w:r>
+    </w:p>
+    <w:p>
+      <w:r>
+        <w:t>This project taught me a lot about game development, programming, and</w:t>
+      </w:r>
+      <w:r>
+        <w:t xml:space="preserve"> collaborating </w:t>
+      </w:r>
+      <w:r>
+        <w:t xml:space="preserve">in </w:t>
+      </w:r>
+      <w:r>
+        <w:t>a team</w:t>
       </w:r>
       <w:r>
         <w:t>.</w:t>
       </w:r>
     </w:p>
     <w:p>
-      <w:r>
-        <w:t>I developed this game entirely by myself (programming, game design, art, sound effects, music</w:t>
-      </w:r>
-      <w:r>
-        <w:t>, etc.</w:t>
-      </w:r>
-      <w:r>
-        <w:t xml:space="preserve">) in my free time </w:t>
-      </w:r>
-      <w:r>
-        <w:t>over</w:t>
-      </w:r>
-      <w:r>
-        <w:t xml:space="preserve"> 1.5 years. I used this game as an opportunity to learn various things: implementing game audio through the </w:t>
-      </w:r>
-      <w:proofErr w:type="spellStart"/>
-      <w:r>
-        <w:t>Wwise</w:t>
-      </w:r>
-      <w:proofErr w:type="spellEnd"/>
-      <w:r>
-        <w:t xml:space="preserve"> audio engine, mobile game development, cross-platform development, cloud saving, tools development, and </w:t>
-      </w:r>
-      <w:r>
-        <w:t>seeing a project through to completion</w:t>
-      </w:r>
-      <w:r>
-        <w:t>.</w:t>
-      </w:r>
-    </w:p>
-    <w:p>
-      <w:r>
-        <w:t xml:space="preserve">The game took as long as it did </w:t>
-      </w:r>
-      <w:proofErr w:type="gramStart"/>
-      <w:r>
-        <w:t>as a result of</w:t>
-      </w:r>
-      <w:proofErr w:type="gramEnd"/>
-      <w:r>
-        <w:t xml:space="preserve"> me being a full-time student</w:t>
-      </w:r>
-      <w:r>
-        <w:t xml:space="preserve"> and</w:t>
-      </w:r>
-      <w:r>
-        <w:t xml:space="preserve"> </w:t>
-      </w:r>
-      <w:r>
-        <w:t xml:space="preserve">the game’s </w:t>
-      </w:r>
-      <w:r>
-        <w:t>development overlapping with two summer internships</w:t>
-      </w:r>
-      <w:r>
-        <w:t xml:space="preserve"> and </w:t>
-      </w:r>
-      <w:r>
-        <w:t xml:space="preserve">a few </w:t>
-      </w:r>
-      <w:r>
-        <w:t>game jams</w:t>
-      </w:r>
-      <w:r>
-        <w:t>.</w:t>
-      </w:r>
-    </w:p>
-    <w:p>
       <w:pPr>
         <w:pStyle w:val="Heading2"/>
       </w:pPr>
       <w:r>
-        <w:t>Simultaneous Android and PC Development (Support different controllers and different playstyles)</w:t>
-      </w:r>
-    </w:p>
-    <w:p>
-      <w:r>
-        <w:t xml:space="preserve">Pizza Delivery Bagel supports multiple different control schemes: keyboard, touch, gamepad, and arcade cabinet. When starting </w:t>
-      </w:r>
-      <w:r>
-        <w:t>the</w:t>
-      </w:r>
-      <w:r>
-        <w:t xml:space="preserve"> game, the control scheme is set based on the detected platform.</w:t>
-      </w:r>
-    </w:p>
-    <w:p>
-      <w:r>
-        <w:t>If playing on PC, the keyboard and gamepad control schemes can be</w:t>
-      </w:r>
-      <w:r>
-        <w:t xml:space="preserve"> switched</w:t>
-      </w:r>
-      <w:r>
-        <w:t xml:space="preserve"> </w:t>
-      </w:r>
-      <w:r>
-        <w:t xml:space="preserve">between </w:t>
-      </w:r>
-      <w:r>
-        <w:t>mid-game.</w:t>
-      </w:r>
-    </w:p>
-    <w:p>
-      <w:r>
-        <w:t>Depending on the control scheme, some</w:t>
-      </w:r>
-      <w:r>
-        <w:t xml:space="preserve"> player controller</w:t>
-      </w:r>
-      <w:r>
-        <w:t xml:space="preserve"> adjustments are made to improve game feel.</w:t>
-      </w:r>
-    </w:p>
-    <w:p>
-      <w:pPr>
-        <w:pStyle w:val="ListParagraph"/>
-        <w:numPr>
-          <w:ilvl w:val="0"/>
-          <w:numId w:val="2"/>
-        </w:numPr>
-      </w:pPr>
-      <w:r>
-        <w:t>Ex. When playing with a physical or virtual joystick: wall grinding detection is more sensitive</w:t>
-      </w:r>
-      <w:r>
-        <w:t xml:space="preserve">. This is because the wall-grinding speed boost is most effective when moving into a wall at a </w:t>
-      </w:r>
-      <w:proofErr w:type="gramStart"/>
-      <w:r>
-        <w:t>45 degree</w:t>
-      </w:r>
-      <w:proofErr w:type="gramEnd"/>
-      <w:r>
-        <w:t xml:space="preserve"> angle, which is easiest to </w:t>
-      </w:r>
-      <w:r>
-        <w:t xml:space="preserve">reliably </w:t>
-      </w:r>
-      <w:r>
-        <w:t xml:space="preserve">do </w:t>
-      </w:r>
-      <w:r>
-        <w:t xml:space="preserve">with </w:t>
-      </w:r>
-      <w:r>
-        <w:t>keyboard directional arrows.</w:t>
-      </w:r>
-    </w:p>
-    <w:p>
-      <w:pPr>
-        <w:pStyle w:val="ListParagraph"/>
-        <w:numPr>
-          <w:ilvl w:val="0"/>
-          <w:numId w:val="2"/>
-        </w:numPr>
-      </w:pPr>
-      <w:r>
-        <w:t xml:space="preserve">Ex. </w:t>
-      </w:r>
-      <w:r>
-        <w:t>When playing on a PC with a gamepad</w:t>
-      </w:r>
-      <w:r>
-        <w:t>:</w:t>
-      </w:r>
-      <w:r>
-        <w:t xml:space="preserve"> car acceleration and deacceleration are mapped to </w:t>
-      </w:r>
-      <w:r>
-        <w:t xml:space="preserve">the triggers </w:t>
-      </w:r>
-      <w:r>
-        <w:t xml:space="preserve">rather than to the up and down </w:t>
-      </w:r>
-      <w:r>
-        <w:t xml:space="preserve">movement </w:t>
-      </w:r>
-      <w:r>
-        <w:t xml:space="preserve">directions. </w:t>
-      </w:r>
-      <w:r>
-        <w:t>On keyboard it’s fun to control the car entirely with the arrow keys, but on a joystick or d-pad it doesn’t feel natural.</w:t>
-      </w:r>
-    </w:p>
-    <w:p>
-      <w:pPr>
-        <w:pStyle w:val="ListParagraph"/>
-        <w:numPr>
-          <w:ilvl w:val="0"/>
-          <w:numId w:val="2"/>
-        </w:numPr>
-      </w:pPr>
-      <w:r>
-        <w:t xml:space="preserve">Ex. </w:t>
-      </w:r>
-      <w:r>
-        <w:t>When playing on mobile</w:t>
-      </w:r>
-      <w:r>
-        <w:t>: tank controls aren’t an option in the settings</w:t>
-      </w:r>
-      <w:r>
-        <w:t xml:space="preserve">. </w:t>
-      </w:r>
-      <w:r>
-        <w:t>T</w:t>
-      </w:r>
-      <w:r>
-        <w:t xml:space="preserve">he tank controls </w:t>
-      </w:r>
-      <w:r>
-        <w:t>feel</w:t>
-      </w:r>
-      <w:r>
-        <w:t xml:space="preserve"> too awkward and unforgiving on a touchscreen</w:t>
-      </w:r>
-      <w:r>
-        <w:t>, so they’re made exclusive to the PC and arcade cabinet versions</w:t>
-      </w:r>
-      <w:r>
-        <w:t>.</w:t>
-      </w:r>
-    </w:p>
-    <w:p>
-      <w:pPr>
-        <w:pStyle w:val="Heading2"/>
-      </w:pPr>
-      <w:r>
-        <w:t>Object Pooling</w:t>
-      </w:r>
-    </w:p>
-    <w:p>
-      <w:r>
-        <w:t>I u</w:t>
-      </w:r>
-      <w:r>
-        <w:t>tilized object pooling to minimize garbage collection and improve performance</w:t>
-      </w:r>
-      <w:r>
-        <w:t>.</w:t>
-      </w:r>
-      <w:r>
-        <w:t xml:space="preserve"> Nothing is destroyed or creating while playing the game</w:t>
-      </w:r>
-      <w:r>
-        <w:t xml:space="preserve">. </w:t>
-      </w:r>
-      <w:r>
-        <w:t>Instead, all objects are created at the start of the game and disabled, enabled, and re-positioned over time as needed</w:t>
-      </w:r>
-      <w:r>
-        <w:t>.</w:t>
-      </w:r>
-    </w:p>
-    <w:p>
-      <w:pPr>
-        <w:pStyle w:val="Heading2"/>
-      </w:pPr>
-      <w:r>
-        <w:t>Development Tools</w:t>
-      </w:r>
-    </w:p>
-    <w:p>
-      <w:r>
-        <w:t>I created some custom inspectors with debugging shortcuts.</w:t>
-      </w:r>
-    </w:p>
-    <w:p>
-      <w:r>
-        <w:t>I implemented an i</w:t>
-      </w:r>
-      <w:r>
-        <w:t xml:space="preserve">n-game terminal for </w:t>
-      </w:r>
-      <w:r>
-        <w:t xml:space="preserve">executing </w:t>
-      </w:r>
-      <w:r>
-        <w:t>debug commands.</w:t>
-      </w:r>
-      <w:r>
-        <w:t xml:space="preserve"> </w:t>
-      </w:r>
-      <w:r>
-        <w:t xml:space="preserve">I </w:t>
-      </w:r>
-      <w:r>
-        <w:t xml:space="preserve">used </w:t>
-      </w:r>
-      <w:r>
-        <w:t>a 3rd party terminal because it provided all the utility</w:t>
-      </w:r>
-      <w:r>
-        <w:t xml:space="preserve"> I needed</w:t>
-      </w:r>
-      <w:r>
-        <w:t xml:space="preserve"> and saved time.</w:t>
-      </w:r>
-    </w:p>
-    <w:p>
-      <w:pPr>
-        <w:pStyle w:val="Heading2"/>
-      </w:pPr>
-      <w:r>
-        <w:t>Presentation Skills</w:t>
-      </w:r>
-    </w:p>
-    <w:p>
-      <w:r>
-        <w:t>I p</w:t>
-      </w:r>
-      <w:r>
-        <w:t>resented progress updates regularly during weekly discord game showcase events. Presented game at two local game conventions for playtesting and feedback.</w:t>
+        <w:t>Reading Items from Excel Spreadsheet</w:t>
+      </w:r>
+    </w:p>
+    <w:p>
+      <w:r>
+        <w:t xml:space="preserve">Item data </w:t>
+      </w:r>
+      <w:r>
+        <w:t>is</w:t>
+      </w:r>
+      <w:r>
+        <w:t xml:space="preserve"> stored in an excel spreadsheet.</w:t>
+      </w:r>
+    </w:p>
+    <w:p>
+      <w:r>
+        <w:t xml:space="preserve">In the spreadsheet, items had two columns of data: a column with their name, another column with a </w:t>
+      </w:r>
+      <w:r>
+        <w:t>b</w:t>
+      </w:r>
+      <w:r>
+        <w:t>oolean if they’re good/not. From a C# script, this spreadsheet was read and used to</w:t>
+      </w:r>
+      <w:r>
+        <w:t xml:space="preserve"> generate</w:t>
+      </w:r>
+      <w:r>
+        <w:t xml:space="preserve"> items throughout the map. The 3D models were stored in a separate, public array variable of the script (in hindsight </w:t>
+      </w:r>
+      <w:r>
+        <w:t xml:space="preserve">it would have been better to reference </w:t>
+      </w:r>
+      <w:r>
+        <w:t xml:space="preserve">the models </w:t>
+      </w:r>
+      <w:r>
+        <w:t xml:space="preserve">in </w:t>
+      </w:r>
+      <w:r>
+        <w:t>the spreadsheet in some way).</w:t>
       </w:r>
     </w:p>
     <w:p>
@@ -1516,179 +1591,6 @@
       </w:pPr>
       <w:r>
         <w:lastRenderedPageBreak/>
-        <w:t xml:space="preserve">The </w:t>
-      </w:r>
-      <w:proofErr w:type="spellStart"/>
-      <w:r>
-        <w:t>Eaterer</w:t>
-      </w:r>
-      <w:proofErr w:type="spellEnd"/>
-    </w:p>
-    <w:p>
-      <w:pPr>
-        <w:pStyle w:val="Heading2"/>
-      </w:pPr>
-      <w:r>
-        <w:t>Overview</w:t>
-      </w:r>
-    </w:p>
-    <w:p>
-      <w:r>
-        <w:t>A first-person horror</w:t>
-      </w:r>
-      <w:r>
-        <w:t xml:space="preserve"> action</w:t>
-      </w:r>
-      <w:r>
-        <w:t xml:space="preserve"> game </w:t>
-      </w:r>
-      <w:r>
-        <w:t xml:space="preserve">about avoiding unhealthy lifestyle choices. </w:t>
-      </w:r>
-      <w:r>
-        <w:t>The player is chased</w:t>
-      </w:r>
-      <w:r>
-        <w:t xml:space="preserve"> by a fat blob—known as The </w:t>
-      </w:r>
-      <w:proofErr w:type="spellStart"/>
-      <w:r>
-        <w:t>Eaterer</w:t>
-      </w:r>
-      <w:proofErr w:type="spellEnd"/>
-      <w:r>
-        <w:t xml:space="preserve">—through </w:t>
-      </w:r>
-      <w:r>
-        <w:t>a series of pizza box mazes. If the player isn’t able to make the correct lifestyle choices, they become an “</w:t>
-      </w:r>
-      <w:proofErr w:type="spellStart"/>
-      <w:r>
-        <w:t>Eaterer</w:t>
-      </w:r>
-      <w:proofErr w:type="spellEnd"/>
-      <w:r>
-        <w:t>” themselves…</w:t>
-      </w:r>
-    </w:p>
-    <w:p>
-      <w:r>
-        <w:t>I developed this game during the start of quarantine in 2020 with a classmate. This was my first Unity 3D game and my first non-solo programming project.</w:t>
-      </w:r>
-      <w:r>
-        <w:t xml:space="preserve"> Us two had</w:t>
-      </w:r>
-      <w:r>
-        <w:t xml:space="preserve"> originally planned to publish the game onto the Steam marketplace, but design disagreements between us </w:t>
-      </w:r>
-      <w:r>
-        <w:t xml:space="preserve">eventually </w:t>
-      </w:r>
-      <w:r>
-        <w:t xml:space="preserve">cut the development short. We were able to compromise on a scaled-back idea for the game and </w:t>
-      </w:r>
-      <w:r>
-        <w:t xml:space="preserve">eventually </w:t>
-      </w:r>
-      <w:r>
-        <w:t xml:space="preserve">released it for free </w:t>
-      </w:r>
-      <w:r>
-        <w:t xml:space="preserve">on </w:t>
-      </w:r>
-      <w:r>
-        <w:t>Itch.io.</w:t>
-      </w:r>
-    </w:p>
-    <w:p>
-      <w:r>
-        <w:t>This project taught me a lot about game development, programming, and</w:t>
-      </w:r>
-      <w:r>
-        <w:t xml:space="preserve"> collaborating </w:t>
-      </w:r>
-      <w:r>
-        <w:t xml:space="preserve">in </w:t>
-      </w:r>
-      <w:r>
-        <w:t>a team</w:t>
-      </w:r>
-      <w:r>
-        <w:t>.</w:t>
-      </w:r>
-    </w:p>
-    <w:p>
-      <w:pPr>
-        <w:pStyle w:val="Heading2"/>
-      </w:pPr>
-      <w:r>
-        <w:t>Reading Items from Excel Spreadsheet</w:t>
-      </w:r>
-    </w:p>
-    <w:p>
-      <w:r>
-        <w:t xml:space="preserve">Item data </w:t>
-      </w:r>
-      <w:r>
-        <w:t>is</w:t>
-      </w:r>
-      <w:r>
-        <w:t xml:space="preserve"> stored in an excel spreadsheet.</w:t>
-      </w:r>
-    </w:p>
-    <w:p>
-      <w:r>
-        <w:t xml:space="preserve">In the spreadsheet, items had two columns of data: a column with their name, another column with a </w:t>
-      </w:r>
-      <w:proofErr w:type="spellStart"/>
-      <w:r>
-        <w:t>b</w:t>
-      </w:r>
-      <w:r>
-        <w:t>oolean</w:t>
-      </w:r>
-      <w:proofErr w:type="spellEnd"/>
-      <w:r>
-        <w:t xml:space="preserve"> if they’re good/not. From a C# script, this spreadsheet was read and used to</w:t>
-      </w:r>
-      <w:r>
-        <w:t xml:space="preserve"> generate</w:t>
-      </w:r>
-      <w:r>
-        <w:t xml:space="preserve"> items throughout the map. The 3D models were stored in a separate, public array variable of the script (in hindsight </w:t>
-      </w:r>
-      <w:r>
-        <w:t xml:space="preserve">it would have been better to reference </w:t>
-      </w:r>
-      <w:r>
-        <w:t xml:space="preserve">the models </w:t>
-      </w:r>
-      <w:r>
-        <w:t xml:space="preserve">in </w:t>
-      </w:r>
-      <w:r>
-        <w:t>the spreadsheet in some way).</w:t>
-      </w:r>
-    </w:p>
-    <w:p>
-      <w:pPr>
-        <w:rPr>
-          <w:rFonts w:asciiTheme="majorHAnsi" w:eastAsiaTheme="majorEastAsia" w:hAnsiTheme="majorHAnsi" w:cstheme="majorBidi"/>
-          <w:color w:val="2F5496" w:themeColor="accent1" w:themeShade="BF"/>
-          <w:sz w:val="32"/>
-          <w:szCs w:val="32"/>
-        </w:rPr>
-      </w:pPr>
-      <w:r>
-        <w:br w:type="page"/>
-      </w:r>
-    </w:p>
-    <w:p>
-      <w:pPr>
-        <w:pStyle w:val="Heading1"/>
-      </w:pPr>
-      <w:r>
-        <w:lastRenderedPageBreak/>
         <w:t>Monkey Man Enclosure</w:t>
       </w:r>
     </w:p>
@@ -1812,15 +1714,7 @@
         <w:t>-</w:t>
       </w:r>
       <w:r>
-        <w:t xml:space="preserve">programmer and I used </w:t>
-      </w:r>
-      <w:proofErr w:type="spellStart"/>
-      <w:r>
-        <w:t>Github</w:t>
-      </w:r>
-      <w:proofErr w:type="spellEnd"/>
-      <w:r>
-        <w:t xml:space="preserve"> as our source control. We worked on features in separate </w:t>
+        <w:t xml:space="preserve">programmer and I used Github as our source control. We worked on features in separate </w:t>
       </w:r>
       <w:r>
         <w:t xml:space="preserve">feature </w:t>
@@ -1846,18 +1740,10 @@
         <w:jc w:val="both"/>
       </w:pPr>
       <w:r>
-        <w:t xml:space="preserve">I created a collaborative asset list for </w:t>
-      </w:r>
-      <w:proofErr w:type="gramStart"/>
-      <w:r>
-        <w:t xml:space="preserve">all </w:t>
-      </w:r>
-      <w:r>
-        <w:t>of</w:t>
-      </w:r>
-      <w:proofErr w:type="gramEnd"/>
-      <w:r>
-        <w:t xml:space="preserve"> the </w:t>
+        <w:t xml:space="preserve">I created a collaborative asset list for all </w:t>
+      </w:r>
+      <w:r>
+        <w:t xml:space="preserve">of the </w:t>
       </w:r>
       <w:r>
         <w:t xml:space="preserve">group members </w:t>
@@ -2003,15 +1889,7 @@
         <w:t>d</w:t>
       </w:r>
       <w:r>
-        <w:t xml:space="preserve"> done something similar, and </w:t>
-      </w:r>
-      <w:proofErr w:type="gramStart"/>
-      <w:r>
-        <w:t>luckily</w:t>
-      </w:r>
-      <w:proofErr w:type="gramEnd"/>
-      <w:r>
-        <w:t xml:space="preserve"> </w:t>
+        <w:t xml:space="preserve"> done something similar, and luckily </w:t>
       </w:r>
       <w:r>
         <w:t xml:space="preserve">they </w:t>
@@ -2071,15 +1949,7 @@
         <w:t xml:space="preserve">The </w:t>
       </w:r>
       <w:r>
-        <w:t xml:space="preserve">web app </w:t>
-      </w:r>
-      <w:proofErr w:type="spellStart"/>
-      <w:r>
-        <w:t>Nightscout</w:t>
-      </w:r>
-      <w:proofErr w:type="spellEnd"/>
-      <w:r>
-        <w:t xml:space="preserve"> to gather information from my CGM (Dexcom G6) via the Dexcom API.</w:t>
+        <w:t>web app Nightscout to gather information from my CGM (Dexcom G6) via the Dexcom API.</w:t>
       </w:r>
     </w:p>
     <w:p>
@@ -2121,23 +1991,7 @@
         </w:numPr>
       </w:pPr>
       <w:r>
-        <w:t xml:space="preserve">IFTTT to listen for </w:t>
-      </w:r>
-      <w:proofErr w:type="spellStart"/>
-      <w:r>
-        <w:t>Nightscout</w:t>
-      </w:r>
-      <w:proofErr w:type="spellEnd"/>
-      <w:r>
-        <w:t xml:space="preserve"> </w:t>
-      </w:r>
-      <w:proofErr w:type="spellStart"/>
-      <w:r>
-        <w:t>low+high</w:t>
-      </w:r>
-      <w:proofErr w:type="spellEnd"/>
-      <w:r>
-        <w:t xml:space="preserve"> blood sugar events and </w:t>
+        <w:t xml:space="preserve">IFTTT to listen for Nightscout low+high blood sugar events and </w:t>
       </w:r>
       <w:r>
         <w:t xml:space="preserve">then </w:t>
@@ -2162,15 +2016,7 @@
     </w:p>
     <w:p>
       <w:r>
-        <w:t xml:space="preserve">Next, I had to find a smart lamp that was both compatible with IFTTT and bright enough to wake me up. After a few </w:t>
-      </w:r>
-      <w:proofErr w:type="spellStart"/>
-      <w:r>
-        <w:t>purchases+returns</w:t>
-      </w:r>
-      <w:proofErr w:type="spellEnd"/>
-      <w:r>
-        <w:t>, I found a nice one!</w:t>
+        <w:t>Next, I had to find a smart lamp that was both compatible with IFTTT and bright enough to wake me up. After a few purchases+returns, I found a nice one!</w:t>
       </w:r>
     </w:p>
     <w:p>
@@ -2249,13 +2095,8 @@
       <w:r>
         <w:t xml:space="preserve">the </w:t>
       </w:r>
-      <w:proofErr w:type="spellStart"/>
-      <w:r>
-        <w:t>Nightscout</w:t>
-      </w:r>
-      <w:proofErr w:type="spellEnd"/>
-      <w:r>
-        <w:t xml:space="preserve"> </w:t>
+      <w:r>
+        <w:t xml:space="preserve">Nightscout </w:t>
       </w:r>
       <w:r>
         <w:t xml:space="preserve">web app on it. </w:t>
@@ -2297,15 +2138,7 @@
         <w:t>decided to remove the screen</w:t>
       </w:r>
       <w:r>
-        <w:t xml:space="preserve"> because it was too </w:t>
-      </w:r>
-      <w:proofErr w:type="gramStart"/>
-      <w:r>
-        <w:t>bright</w:t>
-      </w:r>
-      <w:proofErr w:type="gramEnd"/>
-      <w:r>
-        <w:t xml:space="preserve"> and I</w:t>
+        <w:t xml:space="preserve"> because it was too bright and I</w:t>
       </w:r>
       <w:r>
         <w:t xml:space="preserve"> noticed I</w:t>
@@ -2660,15 +2493,7 @@
     </w:p>
     <w:p>
       <w:r>
-        <w:t xml:space="preserve">Motivated by a combination of wanting to learn Microsoft </w:t>
-      </w:r>
-      <w:proofErr w:type="spellStart"/>
-      <w:r>
-        <w:t>Blazor</w:t>
-      </w:r>
-      <w:proofErr w:type="spellEnd"/>
-      <w:r>
-        <w:t>, wanting to program my own portfolio site from scratch, and wanting to stop paying Weebly</w:t>
+        <w:t>Motivated by a combination of wanting to learn Microsoft Blazor, wanting to program my own portfolio site from scratch, and wanting to stop paying Weebly</w:t>
       </w:r>
       <w:r>
         <w:t xml:space="preserve"> for my old website</w:t>
@@ -2685,23 +2510,7 @@
         <w:t xml:space="preserve">this all </w:t>
       </w:r>
       <w:r>
-        <w:t xml:space="preserve">using HTML and C# (MS </w:t>
-      </w:r>
-      <w:proofErr w:type="spellStart"/>
-      <w:r>
-        <w:t>Blazor</w:t>
-      </w:r>
-      <w:proofErr w:type="spellEnd"/>
-      <w:r>
-        <w:t xml:space="preserve">), utilized a UI component library </w:t>
-      </w:r>
-      <w:proofErr w:type="spellStart"/>
-      <w:r>
-        <w:t>Blazorise</w:t>
-      </w:r>
-      <w:proofErr w:type="spellEnd"/>
-      <w:r>
-        <w:t xml:space="preserve"> to make everything look nice, and hosted the site on Netlify.</w:t>
+        <w:t>using HTML and C# (MS Blazor), utilized a UI component library Blazorise to make everything look nice, and hosted the site on Netlify.</w:t>
       </w:r>
     </w:p>
     <w:p>
@@ -2709,41 +2518,12 @@
         <w:pStyle w:val="Heading2"/>
       </w:pPr>
       <w:r>
-        <w:t xml:space="preserve">Using </w:t>
-      </w:r>
-      <w:proofErr w:type="spellStart"/>
-      <w:r>
-        <w:t>Blazor</w:t>
-      </w:r>
-      <w:proofErr w:type="spellEnd"/>
-    </w:p>
-    <w:p>
-      <w:r>
-        <w:t xml:space="preserve">Microsoft </w:t>
-      </w:r>
-      <w:proofErr w:type="spellStart"/>
-      <w:r>
-        <w:t>Blazor</w:t>
-      </w:r>
-      <w:proofErr w:type="spellEnd"/>
-      <w:r>
-        <w:t xml:space="preserve"> has been very fun to learn! For those that don’t know, the quirk with </w:t>
-      </w:r>
-      <w:proofErr w:type="spellStart"/>
-      <w:r>
-        <w:t>Blazor</w:t>
-      </w:r>
-      <w:proofErr w:type="spellEnd"/>
-      <w:r>
-        <w:t xml:space="preserve"> is that all the logic programming can be written in C# and executed natively on the .NET runtime. As someone who doesn’t enjoy </w:t>
-      </w:r>
-      <w:proofErr w:type="spellStart"/>
-      <w:r>
-        <w:t>javascript</w:t>
-      </w:r>
-      <w:proofErr w:type="spellEnd"/>
-      <w:r>
-        <w:t xml:space="preserve"> programming and has a lot of experience with C# development, I love it </w:t>
+        <w:t>Using Blazor</w:t>
+      </w:r>
+    </w:p>
+    <w:p>
+      <w:r>
+        <w:t xml:space="preserve">Microsoft Blazor has been very fun to learn! For those that don’t know, the quirk with Blazor is that all the logic programming can be written in C# and executed natively on the .NET runtime. As someone who doesn’t enjoy javascript programming and has a lot of experience with C# development, I love it </w:t>
       </w:r>
       <w:r>
         <w:rPr>
@@ -2766,51 +2546,19 @@
     </w:p>
     <w:p>
       <w:r>
-        <w:t xml:space="preserve">Because of how new </w:t>
-      </w:r>
-      <w:proofErr w:type="spellStart"/>
-      <w:r>
-        <w:t>Blazor</w:t>
-      </w:r>
-      <w:proofErr w:type="spellEnd"/>
-      <w:r>
-        <w:t xml:space="preserve"> is, there aren’t </w:t>
+        <w:t xml:space="preserve">Because of how new Blazor is, there aren’t </w:t>
       </w:r>
       <w:r>
         <w:t xml:space="preserve">very </w:t>
       </w:r>
       <w:r>
-        <w:t xml:space="preserve">many resources online like forum posts or how-to articles. For the most part, I was stuck with Microsoft’s and </w:t>
-      </w:r>
-      <w:proofErr w:type="spellStart"/>
-      <w:r>
-        <w:t>Blazorise’s</w:t>
-      </w:r>
-      <w:proofErr w:type="spellEnd"/>
-      <w:r>
-        <w:t xml:space="preserve"> documentation. This made debugging niche issues very annoying</w:t>
+        <w:t>many resources online like forum posts or how-to articles. For the most part, I was stuck with Microsoft’s and Blazorise’s documentation. This made debugging niche issues very annoying</w:t>
       </w:r>
       <w:r>
         <w:t xml:space="preserve">. </w:t>
       </w:r>
       <w:r>
-        <w:t xml:space="preserve">Luckily, </w:t>
-      </w:r>
-      <w:proofErr w:type="spellStart"/>
-      <w:r>
-        <w:t>Blazor</w:t>
-      </w:r>
-      <w:proofErr w:type="spellEnd"/>
-      <w:r>
-        <w:t xml:space="preserve"> does also support </w:t>
-      </w:r>
-      <w:proofErr w:type="spellStart"/>
-      <w:r>
-        <w:t>javascript</w:t>
-      </w:r>
-      <w:proofErr w:type="spellEnd"/>
-      <w:r>
-        <w:t xml:space="preserve"> logic programming as a fallback</w:t>
+        <w:t>Luckily, Blazor does also support javascript logic programming as a fallback</w:t>
       </w:r>
       <w:r>
         <w:t>!</w:t>
@@ -2828,13 +2576,8 @@
         <w:t>using</w:t>
       </w:r>
       <w:r>
-        <w:t xml:space="preserve"> </w:t>
-      </w:r>
-      <w:proofErr w:type="spellStart"/>
-      <w:r>
-        <w:t>javascript</w:t>
-      </w:r>
-      <w:proofErr w:type="spellEnd"/>
+        <w:t xml:space="preserve"> javascript</w:t>
+      </w:r>
       <w:r>
         <w:t xml:space="preserve"> resources</w:t>
       </w:r>
@@ -2852,15 +2595,7 @@
     </w:p>
     <w:p>
       <w:r>
-        <w:t xml:space="preserve">I utilized animations built into the </w:t>
-      </w:r>
-      <w:proofErr w:type="spellStart"/>
-      <w:r>
-        <w:t>Blazorise</w:t>
-      </w:r>
-      <w:proofErr w:type="spellEnd"/>
-      <w:r>
-        <w:t xml:space="preserve"> UI component library across my entire site!</w:t>
+        <w:t>I utilized animations built into the Blazorise UI component library across my entire site!</w:t>
       </w:r>
     </w:p>
     <w:p>
@@ -2945,15 +2680,7 @@
     </w:p>
     <w:p>
       <w:r>
-        <w:t xml:space="preserve">Dark mode switching luckily wasn’t too tricky to implement using the </w:t>
-      </w:r>
-      <w:proofErr w:type="spellStart"/>
-      <w:r>
-        <w:t>Blazorise</w:t>
-      </w:r>
-      <w:proofErr w:type="spellEnd"/>
-      <w:r>
-        <w:t xml:space="preserve"> UI component library</w:t>
+        <w:t>Dark mode switching luckily wasn’t too tricky to implement using the Blazorise UI component library</w:t>
       </w:r>
       <w:r>
         <w:t>.</w:t>
@@ -2961,37 +2688,13 @@
     </w:p>
     <w:p>
       <w:r>
-        <w:t xml:space="preserve">I created custom themes for light and dark mode and utilized a </w:t>
-      </w:r>
-      <w:proofErr w:type="spellStart"/>
-      <w:r>
-        <w:t>Blazorise</w:t>
-      </w:r>
-      <w:proofErr w:type="spellEnd"/>
-      <w:r>
-        <w:t xml:space="preserve"> theme-switching system for toggling the theme at runtime. Some </w:t>
-      </w:r>
-      <w:proofErr w:type="spellStart"/>
-      <w:r>
-        <w:t>Blazorise</w:t>
-      </w:r>
-      <w:proofErr w:type="spellEnd"/>
-      <w:r>
-        <w:t xml:space="preserve"> components—such as Cards—</w:t>
+        <w:t>I created custom themes for light and dark mode and utilized a Blazorise theme-switching system for toggling the theme at runtime. Some Blazorise components—such as Cards—</w:t>
       </w:r>
       <w:r>
         <w:t>didn’t seem to be</w:t>
       </w:r>
       <w:r>
-        <w:t xml:space="preserve"> affected by theme colors for some reason, so I had to manually adjust their </w:t>
-      </w:r>
-      <w:proofErr w:type="spellStart"/>
-      <w:r>
-        <w:t>css</w:t>
-      </w:r>
-      <w:proofErr w:type="spellEnd"/>
-      <w:r>
-        <w:t xml:space="preserve"> properties </w:t>
+        <w:t xml:space="preserve"> affected by theme colors for some reason, so I had to manually adjust their css properties </w:t>
       </w:r>
       <w:r>
         <w:t xml:space="preserve">for them to </w:t>
@@ -3056,15 +2759,7 @@
         <w:t xml:space="preserve">had </w:t>
       </w:r>
       <w:r>
-        <w:t xml:space="preserve">to implement a small </w:t>
-      </w:r>
-      <w:proofErr w:type="spellStart"/>
-      <w:r>
-        <w:t>javascript</w:t>
-      </w:r>
-      <w:proofErr w:type="spellEnd"/>
-      <w:r>
-        <w:t xml:space="preserve"> function to detect the browser’s dark mode state</w:t>
+        <w:t>to implement a small javascript function to detect the browser’s dark mode state</w:t>
       </w:r>
       <w:r>
         <w:t xml:space="preserve"> and then call that from a </w:t>

</xml_diff>